<commit_message>
pap update two today
</commit_message>
<xml_diff>
--- a/word files/pap.docx
+++ b/word files/pap.docx
@@ -1,6 +1,6 @@
 
 <file path=word/document.xml><?xml version="1.0" encoding="utf-8"?>
-<w:document xmlns:wpc="http://schemas.microsoft.com/office/word/2010/wordprocessingCanvas" xmlns:cx="http://schemas.microsoft.com/office/drawing/2014/chartex" xmlns:cx1="http://schemas.microsoft.com/office/drawing/2015/9/8/chartex" xmlns:cx2="http://schemas.microsoft.com/office/drawing/2015/10/21/chartex" xmlns:cx3="http://schemas.microsoft.com/office/drawing/2016/5/9/chartex" xmlns:cx4="http://schemas.microsoft.com/office/drawing/2016/5/10/chartex" xmlns:cx5="http://schemas.microsoft.com/office/drawing/2016/5/11/chartex" xmlns:cx6="http://schemas.microsoft.com/office/drawing/2016/5/12/chartex" xmlns:cx7="http://schemas.microsoft.com/office/drawing/2016/5/13/chartex" xmlns:cx8="http://schemas.microsoft.com/office/drawing/2016/5/14/chartex" xmlns:mc="http://schemas.openxmlformats.org/markup-compatibility/2006" xmlns:aink="http://schemas.microsoft.com/office/drawing/2016/ink" xmlns:am3d="http://schemas.microsoft.com/office/drawing/2017/model3d" xmlns:o="urn:schemas-microsoft-com:office:office" xmlns:oel="http://schemas.microsoft.com/office/2019/extlst" xmlns:r="http://schemas.openxmlformats.org/officeDocument/2006/relationships" xmlns:m="http://schemas.openxmlformats.org/officeDocument/2006/math" xmlns:v="urn:schemas-microsoft-com:vml" xmlns:wp14="http://schemas.microsoft.com/office/word/2010/wordprocessingDrawing" xmlns:wp="http://schemas.openxmlformats.org/drawingml/2006/wordprocessingDrawing" xmlns:w10="urn:schemas-microsoft-com:office:word" xmlns:w="http://schemas.openxmlformats.org/wordprocessingml/2006/main" xmlns:w14="http://schemas.microsoft.com/office/word/2010/wordml" xmlns:w15="http://schemas.microsoft.com/office/word/2012/wordml" xmlns:w16cex="http://schemas.microsoft.com/office/word/2018/wordml/cex" xmlns:w16cid="http://schemas.microsoft.com/office/word/2016/wordml/cid" xmlns:w16="http://schemas.microsoft.com/office/word/2018/wordml" xmlns:w16sdtdh="http://schemas.microsoft.com/office/word/2020/wordml/sdtdatahash" xmlns:w16se="http://schemas.microsoft.com/office/word/2015/wordml/symex" xmlns:wpg="http://schemas.microsoft.com/office/word/2010/wordprocessingGroup" xmlns:wpi="http://schemas.microsoft.com/office/word/2010/wordprocessingInk" xmlns:wne="http://schemas.microsoft.com/office/word/2006/wordml" xmlns:wps="http://schemas.microsoft.com/office/word/2010/wordprocessingShape" mc:Ignorable="w14 w15 w16se w16cid w16 w16cex w16sdtdh wp14">
+<w:document xmlns:wpc="http://schemas.microsoft.com/office/word/2010/wordprocessingCanvas" xmlns:mc="http://schemas.openxmlformats.org/markup-compatibility/2006" xmlns:o="urn:schemas-microsoft-com:office:office" xmlns:r="http://schemas.openxmlformats.org/officeDocument/2006/relationships" xmlns:m="http://schemas.openxmlformats.org/officeDocument/2006/math" xmlns:v="urn:schemas-microsoft-com:vml" xmlns:wp14="http://schemas.microsoft.com/office/word/2010/wordprocessingDrawing" xmlns:wp="http://schemas.openxmlformats.org/drawingml/2006/wordprocessingDrawing" xmlns:w10="urn:schemas-microsoft-com:office:word" xmlns:w="http://schemas.openxmlformats.org/wordprocessingml/2006/main" xmlns:w14="http://schemas.microsoft.com/office/word/2010/wordml" xmlns:w15="http://schemas.microsoft.com/office/word/2012/wordml" xmlns:wpg="http://schemas.microsoft.com/office/word/2010/wordprocessingGroup" xmlns:wpi="http://schemas.microsoft.com/office/word/2010/wordprocessingInk" xmlns:wne="http://schemas.microsoft.com/office/word/2006/wordml" xmlns:wps="http://schemas.microsoft.com/office/word/2010/wordprocessingShape" mc:Ignorable="w14 w15 wp14">
   <w:body>
     <w:p>
       <w:pPr>
@@ -166,7 +166,7 @@
               </wp:anchor>
             </w:drawing>
           </mc:Choice>
-          <mc:Fallback>
+          <mc:Fallback xmlns:w16se="http://schemas.microsoft.com/office/word/2015/wordml/symex" xmlns:w16sdtdh="http://schemas.microsoft.com/office/word/2020/wordml/sdtdatahash" xmlns:w16="http://schemas.microsoft.com/office/word/2018/wordml" xmlns:w16cid="http://schemas.microsoft.com/office/word/2016/wordml/cid" xmlns:w16cex="http://schemas.microsoft.com/office/word/2018/wordml/cex" xmlns:oel="http://schemas.microsoft.com/office/2019/extlst" xmlns:am3d="http://schemas.microsoft.com/office/drawing/2017/model3d" xmlns:aink="http://schemas.microsoft.com/office/drawing/2016/ink" xmlns:cx8="http://schemas.microsoft.com/office/drawing/2016/5/14/chartex" xmlns:cx7="http://schemas.microsoft.com/office/drawing/2016/5/13/chartex" xmlns:cx6="http://schemas.microsoft.com/office/drawing/2016/5/12/chartex" xmlns:cx5="http://schemas.microsoft.com/office/drawing/2016/5/11/chartex" xmlns:cx4="http://schemas.microsoft.com/office/drawing/2016/5/10/chartex" xmlns:cx3="http://schemas.microsoft.com/office/drawing/2016/5/9/chartex" xmlns:cx2="http://schemas.microsoft.com/office/drawing/2015/10/21/chartex" xmlns:cx1="http://schemas.microsoft.com/office/drawing/2015/9/8/chartex" xmlns:cx="http://schemas.microsoft.com/office/drawing/2014/chartex">
             <w:pict>
               <v:rect w14:anchorId="0F5E1036" id="Retângulo 1" o:spid="_x0000_s1026" style="position:absolute;margin-left:-42pt;margin-top:-50.15pt;width:526.95pt;height:765pt;z-index:251659264;visibility:visible;mso-wrap-style:square;mso-width-percent:0;mso-height-percent:0;mso-wrap-distance-left:9pt;mso-wrap-distance-top:0;mso-wrap-distance-right:9pt;mso-wrap-distance-bottom:0;mso-position-horizontal:absolute;mso-position-horizontal-relative:margin;mso-position-vertical:absolute;mso-position-vertical-relative:text;mso-width-percent:0;mso-height-percent:0;mso-width-relative:margin;mso-height-relative:margin;v-text-anchor:middle" o:gfxdata="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" filled="f" strokecolor="#5b9bd5 [3204]" strokeweight="6pt">
                 <v:shadow on="t" color="black" opacity="26214f" origin="-.5" offset="3pt,0"/>
@@ -242,7 +242,7 @@
               </wp:anchor>
             </w:drawing>
           </mc:Choice>
-          <mc:Fallback>
+          <mc:Fallback xmlns:w16se="http://schemas.microsoft.com/office/word/2015/wordml/symex" xmlns:w16sdtdh="http://schemas.microsoft.com/office/word/2020/wordml/sdtdatahash" xmlns:w16="http://schemas.microsoft.com/office/word/2018/wordml" xmlns:w16cid="http://schemas.microsoft.com/office/word/2016/wordml/cid" xmlns:w16cex="http://schemas.microsoft.com/office/word/2018/wordml/cex" xmlns:oel="http://schemas.microsoft.com/office/2019/extlst" xmlns:am3d="http://schemas.microsoft.com/office/drawing/2017/model3d" xmlns:aink="http://schemas.microsoft.com/office/drawing/2016/ink" xmlns:cx8="http://schemas.microsoft.com/office/drawing/2016/5/14/chartex" xmlns:cx7="http://schemas.microsoft.com/office/drawing/2016/5/13/chartex" xmlns:cx6="http://schemas.microsoft.com/office/drawing/2016/5/12/chartex" xmlns:cx5="http://schemas.microsoft.com/office/drawing/2016/5/11/chartex" xmlns:cx4="http://schemas.microsoft.com/office/drawing/2016/5/10/chartex" xmlns:cx3="http://schemas.microsoft.com/office/drawing/2016/5/9/chartex" xmlns:cx2="http://schemas.microsoft.com/office/drawing/2015/10/21/chartex" xmlns:cx1="http://schemas.microsoft.com/office/drawing/2015/9/8/chartex" xmlns:cx="http://schemas.microsoft.com/office/drawing/2014/chartex">
             <w:pict>
               <v:line w14:anchorId="2D987806" id="Conector reto 8" o:spid="_x0000_s1026" style="position:absolute;z-index:251662336;visibility:visible;mso-wrap-style:square;mso-width-percent:0;mso-height-percent:0;mso-wrap-distance-left:9pt;mso-wrap-distance-top:0;mso-wrap-distance-right:9pt;mso-wrap-distance-bottom:0;mso-position-horizontal:right;mso-position-horizontal-relative:margin;mso-position-vertical:absolute;mso-position-vertical-relative:text;mso-width-percent:0;mso-height-percent:0;mso-width-relative:margin;mso-height-relative:margin" from="211pt,5.75pt" to="473.2pt,5.75pt" o:gfxdata="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" strokecolor="white [3212]" strokeweight="6pt">
                 <v:stroke joinstyle="miter"/>
@@ -328,7 +328,7 @@
               </wp:anchor>
             </w:drawing>
           </mc:Choice>
-          <mc:Fallback>
+          <mc:Fallback xmlns:w16se="http://schemas.microsoft.com/office/word/2015/wordml/symex" xmlns:w16sdtdh="http://schemas.microsoft.com/office/word/2020/wordml/sdtdatahash" xmlns:w16="http://schemas.microsoft.com/office/word/2018/wordml" xmlns:w16cid="http://schemas.microsoft.com/office/word/2016/wordml/cid" xmlns:w16cex="http://schemas.microsoft.com/office/word/2018/wordml/cex" xmlns:oel="http://schemas.microsoft.com/office/2019/extlst" xmlns:am3d="http://schemas.microsoft.com/office/drawing/2017/model3d" xmlns:aink="http://schemas.microsoft.com/office/drawing/2016/ink" xmlns:cx8="http://schemas.microsoft.com/office/drawing/2016/5/14/chartex" xmlns:cx7="http://schemas.microsoft.com/office/drawing/2016/5/13/chartex" xmlns:cx6="http://schemas.microsoft.com/office/drawing/2016/5/12/chartex" xmlns:cx5="http://schemas.microsoft.com/office/drawing/2016/5/11/chartex" xmlns:cx4="http://schemas.microsoft.com/office/drawing/2016/5/10/chartex" xmlns:cx3="http://schemas.microsoft.com/office/drawing/2016/5/9/chartex" xmlns:cx2="http://schemas.microsoft.com/office/drawing/2015/10/21/chartex" xmlns:cx1="http://schemas.microsoft.com/office/drawing/2015/9/8/chartex" xmlns:cx="http://schemas.microsoft.com/office/drawing/2014/chartex">
             <w:pict>
               <v:line w14:anchorId="4468C7EF" id="Conector reto 14" o:spid="_x0000_s1026" style="position:absolute;z-index:251667456;visibility:visible;mso-wrap-style:square;mso-width-percent:0;mso-height-percent:0;mso-wrap-distance-left:9pt;mso-wrap-distance-top:0;mso-wrap-distance-right:9pt;mso-wrap-distance-bottom:0;mso-position-horizontal:absolute;mso-position-horizontal-relative:text;mso-position-vertical:absolute;mso-position-vertical-relative:text;mso-width-percent:0;mso-height-percent:0;mso-width-relative:margin;mso-height-relative:margin" from="277.6pt,.05pt" to="529.1pt,1.9pt" o:gfxdata="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" strokecolor="white [3212]" strokeweight=".5pt">
                 <v:stroke joinstyle="miter"/>
@@ -538,7 +538,7 @@
               </wp:anchor>
             </w:drawing>
           </mc:Choice>
-          <mc:Fallback>
+          <mc:Fallback xmlns:w16se="http://schemas.microsoft.com/office/word/2015/wordml/symex" xmlns:w16sdtdh="http://schemas.microsoft.com/office/word/2020/wordml/sdtdatahash" xmlns:w16="http://schemas.microsoft.com/office/word/2018/wordml" xmlns:w16cid="http://schemas.microsoft.com/office/word/2016/wordml/cid" xmlns:w16cex="http://schemas.microsoft.com/office/word/2018/wordml/cex" xmlns:oel="http://schemas.microsoft.com/office/2019/extlst" xmlns:am3d="http://schemas.microsoft.com/office/drawing/2017/model3d" xmlns:aink="http://schemas.microsoft.com/office/drawing/2016/ink" xmlns:cx8="http://schemas.microsoft.com/office/drawing/2016/5/14/chartex" xmlns:cx7="http://schemas.microsoft.com/office/drawing/2016/5/13/chartex" xmlns:cx6="http://schemas.microsoft.com/office/drawing/2016/5/12/chartex" xmlns:cx5="http://schemas.microsoft.com/office/drawing/2016/5/11/chartex" xmlns:cx4="http://schemas.microsoft.com/office/drawing/2016/5/10/chartex" xmlns:cx3="http://schemas.microsoft.com/office/drawing/2016/5/9/chartex" xmlns:cx2="http://schemas.microsoft.com/office/drawing/2015/10/21/chartex" xmlns:cx1="http://schemas.microsoft.com/office/drawing/2015/9/8/chartex" xmlns:cx="http://schemas.microsoft.com/office/drawing/2014/chartex">
             <w:pict>
               <v:line w14:anchorId="730BBEB9" id="Conector reto 5" o:spid="_x0000_s1026" style="position:absolute;z-index:251660288;visibility:visible;mso-wrap-style:square;mso-wrap-distance-left:9pt;mso-wrap-distance-top:0;mso-wrap-distance-right:9pt;mso-wrap-distance-bottom:0;mso-position-horizontal:absolute;mso-position-horizontal-relative:text;mso-position-vertical:absolute;mso-position-vertical-relative:text" from="-41.7pt,104.45pt" to="-41.7pt,470.45pt" o:gfxdata="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" strokecolor="#5b9bd5 [3204]" strokeweight=".5pt">
                 <v:stroke joinstyle="miter"/>
@@ -733,7 +733,7 @@
               </wp:anchor>
             </w:drawing>
           </mc:Choice>
-          <mc:Fallback>
+          <mc:Fallback xmlns:w16se="http://schemas.microsoft.com/office/word/2015/wordml/symex" xmlns:w16sdtdh="http://schemas.microsoft.com/office/word/2020/wordml/sdtdatahash" xmlns:w16="http://schemas.microsoft.com/office/word/2018/wordml" xmlns:w16cid="http://schemas.microsoft.com/office/word/2016/wordml/cid" xmlns:w16cex="http://schemas.microsoft.com/office/word/2018/wordml/cex" xmlns:oel="http://schemas.microsoft.com/office/2019/extlst" xmlns:am3d="http://schemas.microsoft.com/office/drawing/2017/model3d" xmlns:aink="http://schemas.microsoft.com/office/drawing/2016/ink" xmlns:cx8="http://schemas.microsoft.com/office/drawing/2016/5/14/chartex" xmlns:cx7="http://schemas.microsoft.com/office/drawing/2016/5/13/chartex" xmlns:cx6="http://schemas.microsoft.com/office/drawing/2016/5/12/chartex" xmlns:cx5="http://schemas.microsoft.com/office/drawing/2016/5/11/chartex" xmlns:cx4="http://schemas.microsoft.com/office/drawing/2016/5/10/chartex" xmlns:cx3="http://schemas.microsoft.com/office/drawing/2016/5/9/chartex" xmlns:cx2="http://schemas.microsoft.com/office/drawing/2015/10/21/chartex" xmlns:cx1="http://schemas.microsoft.com/office/drawing/2015/9/8/chartex" xmlns:cx="http://schemas.microsoft.com/office/drawing/2014/chartex">
             <w:pict>
               <v:shapetype w14:anchorId="6B8F4C4E" id="_x0000_t202" coordsize="21600,21600" o:spt="202" path="m,l,21600r21600,l21600,xe">
                 <v:stroke joinstyle="miter"/>
@@ -1102,7 +1102,7 @@
               </wp:anchor>
             </w:drawing>
           </mc:Choice>
-          <mc:Fallback>
+          <mc:Fallback xmlns:w16se="http://schemas.microsoft.com/office/word/2015/wordml/symex" xmlns:w16sdtdh="http://schemas.microsoft.com/office/word/2020/wordml/sdtdatahash" xmlns:w16="http://schemas.microsoft.com/office/word/2018/wordml" xmlns:w16cid="http://schemas.microsoft.com/office/word/2016/wordml/cid" xmlns:w16cex="http://schemas.microsoft.com/office/word/2018/wordml/cex" xmlns:oel="http://schemas.microsoft.com/office/2019/extlst" xmlns:am3d="http://schemas.microsoft.com/office/drawing/2017/model3d" xmlns:aink="http://schemas.microsoft.com/office/drawing/2016/ink" xmlns:cx8="http://schemas.microsoft.com/office/drawing/2016/5/14/chartex" xmlns:cx7="http://schemas.microsoft.com/office/drawing/2016/5/13/chartex" xmlns:cx6="http://schemas.microsoft.com/office/drawing/2016/5/12/chartex" xmlns:cx5="http://schemas.microsoft.com/office/drawing/2016/5/11/chartex" xmlns:cx4="http://schemas.microsoft.com/office/drawing/2016/5/10/chartex" xmlns:cx3="http://schemas.microsoft.com/office/drawing/2016/5/9/chartex" xmlns:cx2="http://schemas.microsoft.com/office/drawing/2015/10/21/chartex" xmlns:cx1="http://schemas.microsoft.com/office/drawing/2015/9/8/chartex" xmlns:cx="http://schemas.microsoft.com/office/drawing/2014/chartex">
             <w:pict>
               <v:line w14:anchorId="4C591340" id="Conector reto 11" o:spid="_x0000_s1026" style="position:absolute;flip:y;z-index:251664384;visibility:visible;mso-wrap-style:square;mso-width-percent:0;mso-height-percent:0;mso-wrap-distance-left:9pt;mso-wrap-distance-top:0;mso-wrap-distance-right:9pt;mso-wrap-distance-bottom:0;mso-position-horizontal:absolute;mso-position-horizontal-relative:text;mso-position-vertical:absolute;mso-position-vertical-relative:text;mso-width-percent:0;mso-height-percent:0;mso-width-relative:margin;mso-height-relative:margin" from="8.55pt,16.1pt" to="276.2pt,16.5pt" o:gfxdata="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" strokecolor="white [3212]" strokeweight="6pt">
                 <v:stroke joinstyle="miter"/>
@@ -1262,7 +1262,7 @@
               </wp:anchor>
             </w:drawing>
           </mc:Choice>
-          <mc:Fallback>
+          <mc:Fallback xmlns:w16se="http://schemas.microsoft.com/office/word/2015/wordml/symex" xmlns:w16sdtdh="http://schemas.microsoft.com/office/word/2020/wordml/sdtdatahash" xmlns:w16="http://schemas.microsoft.com/office/word/2018/wordml" xmlns:w16cid="http://schemas.microsoft.com/office/word/2016/wordml/cid" xmlns:w16cex="http://schemas.microsoft.com/office/word/2018/wordml/cex" xmlns:oel="http://schemas.microsoft.com/office/2019/extlst" xmlns:am3d="http://schemas.microsoft.com/office/drawing/2017/model3d" xmlns:aink="http://schemas.microsoft.com/office/drawing/2016/ink" xmlns:cx8="http://schemas.microsoft.com/office/drawing/2016/5/14/chartex" xmlns:cx7="http://schemas.microsoft.com/office/drawing/2016/5/13/chartex" xmlns:cx6="http://schemas.microsoft.com/office/drawing/2016/5/12/chartex" xmlns:cx5="http://schemas.microsoft.com/office/drawing/2016/5/11/chartex" xmlns:cx4="http://schemas.microsoft.com/office/drawing/2016/5/10/chartex" xmlns:cx3="http://schemas.microsoft.com/office/drawing/2016/5/9/chartex" xmlns:cx2="http://schemas.microsoft.com/office/drawing/2015/10/21/chartex" xmlns:cx1="http://schemas.microsoft.com/office/drawing/2015/9/8/chartex" xmlns:cx="http://schemas.microsoft.com/office/drawing/2014/chartex">
             <w:pict>
               <v:shape w14:anchorId="7123BE67" id="Retângulo 13" o:spid="_x0000_s1026" style="position:absolute;margin-left:258.7pt;margin-top:-5.6pt;width:271.65pt;height:384.65pt;z-index:251666432;visibility:visible;mso-wrap-style:square;mso-width-percent:0;mso-height-percent:0;mso-wrap-distance-left:9pt;mso-wrap-distance-top:0;mso-wrap-distance-right:9pt;mso-wrap-distance-bottom:0;mso-position-horizontal:absolute;mso-position-horizontal-relative:text;mso-position-vertical:absolute;mso-position-vertical-relative:text;mso-width-percent:0;mso-height-percent:0;mso-width-relative:margin;mso-height-relative:margin;v-text-anchor:middle" coordsize="3425825,4884821" o:gfxdata="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" path="m,48661r3425825,l3425825,4884821,3425825,,,48661xe" fillcolor="white [3212]" strokecolor="white [3212]" strokeweight="6pt">
                 <v:stroke joinstyle="miter"/>
@@ -1361,7 +1361,7 @@
               </wp:anchor>
             </w:drawing>
           </mc:Choice>
-          <mc:Fallback>
+          <mc:Fallback xmlns:w16se="http://schemas.microsoft.com/office/word/2015/wordml/symex" xmlns:w16sdtdh="http://schemas.microsoft.com/office/word/2020/wordml/sdtdatahash" xmlns:w16="http://schemas.microsoft.com/office/word/2018/wordml" xmlns:w16cid="http://schemas.microsoft.com/office/word/2016/wordml/cid" xmlns:w16cex="http://schemas.microsoft.com/office/word/2018/wordml/cex" xmlns:oel="http://schemas.microsoft.com/office/2019/extlst" xmlns:am3d="http://schemas.microsoft.com/office/drawing/2017/model3d" xmlns:aink="http://schemas.microsoft.com/office/drawing/2016/ink" xmlns:cx8="http://schemas.microsoft.com/office/drawing/2016/5/14/chartex" xmlns:cx7="http://schemas.microsoft.com/office/drawing/2016/5/13/chartex" xmlns:cx6="http://schemas.microsoft.com/office/drawing/2016/5/12/chartex" xmlns:cx5="http://schemas.microsoft.com/office/drawing/2016/5/11/chartex" xmlns:cx4="http://schemas.microsoft.com/office/drawing/2016/5/10/chartex" xmlns:cx3="http://schemas.microsoft.com/office/drawing/2016/5/9/chartex" xmlns:cx2="http://schemas.microsoft.com/office/drawing/2015/10/21/chartex" xmlns:cx1="http://schemas.microsoft.com/office/drawing/2015/9/8/chartex" xmlns:cx="http://schemas.microsoft.com/office/drawing/2014/chartex">
             <w:pict>
               <v:rect w14:anchorId="67939A02" id="Retângulo 10" o:spid="_x0000_s1026" style="position:absolute;margin-left:-49.15pt;margin-top:-43.4pt;width:525.55pt;height:778.7pt;z-index:251665408;visibility:visible;mso-wrap-style:square;mso-width-percent:0;mso-height-percent:0;mso-wrap-distance-left:9pt;mso-wrap-distance-top:0;mso-wrap-distance-right:9pt;mso-wrap-distance-bottom:0;mso-position-horizontal:absolute;mso-position-horizontal-relative:margin;mso-position-vertical:absolute;mso-position-vertical-relative:text;mso-width-percent:0;mso-height-percent:0;mso-width-relative:margin;mso-height-relative:margin;v-text-anchor:middle" o:gfxdata="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" filled="f" strokecolor="#5b9bd5 [3204]" strokeweight="6pt">
                 <w10:wrap anchorx="margin"/>
@@ -1668,7 +1668,7 @@
               </wp:anchor>
             </w:drawing>
           </mc:Choice>
-          <mc:Fallback>
+          <mc:Fallback xmlns:w16se="http://schemas.microsoft.com/office/word/2015/wordml/symex" xmlns:w16sdtdh="http://schemas.microsoft.com/office/word/2020/wordml/sdtdatahash" xmlns:w16="http://schemas.microsoft.com/office/word/2018/wordml" xmlns:w16cid="http://schemas.microsoft.com/office/word/2016/wordml/cid" xmlns:w16cex="http://schemas.microsoft.com/office/word/2018/wordml/cex" xmlns:oel="http://schemas.microsoft.com/office/2019/extlst" xmlns:am3d="http://schemas.microsoft.com/office/drawing/2017/model3d" xmlns:aink="http://schemas.microsoft.com/office/drawing/2016/ink" xmlns:cx8="http://schemas.microsoft.com/office/drawing/2016/5/14/chartex" xmlns:cx7="http://schemas.microsoft.com/office/drawing/2016/5/13/chartex" xmlns:cx6="http://schemas.microsoft.com/office/drawing/2016/5/12/chartex" xmlns:cx5="http://schemas.microsoft.com/office/drawing/2016/5/11/chartex" xmlns:cx4="http://schemas.microsoft.com/office/drawing/2016/5/10/chartex" xmlns:cx3="http://schemas.microsoft.com/office/drawing/2016/5/9/chartex" xmlns:cx2="http://schemas.microsoft.com/office/drawing/2015/10/21/chartex" xmlns:cx1="http://schemas.microsoft.com/office/drawing/2015/9/8/chartex" xmlns:cx="http://schemas.microsoft.com/office/drawing/2014/chartex">
             <w:pict>
               <v:shape w14:anchorId="4AD2A8B9" id="Caixa de texto 22" o:spid="_x0000_s1027" type="#_x0000_t202" style="position:absolute;left:0;text-align:left;margin-left:-50.3pt;margin-top:24.25pt;width:522.8pt;height:75.35pt;z-index:251671552;visibility:visible;mso-wrap-style:square;mso-width-percent:0;mso-height-percent:0;mso-wrap-distance-left:9pt;mso-wrap-distance-top:0;mso-wrap-distance-right:9pt;mso-wrap-distance-bottom:0;mso-position-horizontal:absolute;mso-position-horizontal-relative:margin;mso-position-vertical:absolute;mso-position-vertical-relative:text;mso-width-percent:0;mso-height-percent:0;mso-width-relative:margin;mso-height-relative:margin;v-text-anchor:top" o:gfxdata="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" fillcolor="#5b9bd5 [3204]" stroked="f" strokeweight="1pt">
                 <v:textbox>
@@ -1834,7 +1834,7 @@
               </wp:anchor>
             </w:drawing>
           </mc:Choice>
-          <mc:Fallback>
+          <mc:Fallback xmlns:w16se="http://schemas.microsoft.com/office/word/2015/wordml/symex" xmlns:w16sdtdh="http://schemas.microsoft.com/office/word/2020/wordml/sdtdatahash" xmlns:w16="http://schemas.microsoft.com/office/word/2018/wordml" xmlns:w16cid="http://schemas.microsoft.com/office/word/2016/wordml/cid" xmlns:w16cex="http://schemas.microsoft.com/office/word/2018/wordml/cex" xmlns:oel="http://schemas.microsoft.com/office/2019/extlst" xmlns:am3d="http://schemas.microsoft.com/office/drawing/2017/model3d" xmlns:aink="http://schemas.microsoft.com/office/drawing/2016/ink" xmlns:cx8="http://schemas.microsoft.com/office/drawing/2016/5/14/chartex" xmlns:cx7="http://schemas.microsoft.com/office/drawing/2016/5/13/chartex" xmlns:cx6="http://schemas.microsoft.com/office/drawing/2016/5/12/chartex" xmlns:cx5="http://schemas.microsoft.com/office/drawing/2016/5/11/chartex" xmlns:cx4="http://schemas.microsoft.com/office/drawing/2016/5/10/chartex" xmlns:cx3="http://schemas.microsoft.com/office/drawing/2016/5/9/chartex" xmlns:cx2="http://schemas.microsoft.com/office/drawing/2015/10/21/chartex" xmlns:cx1="http://schemas.microsoft.com/office/drawing/2015/9/8/chartex" xmlns:cx="http://schemas.microsoft.com/office/drawing/2014/chartex">
             <w:pict>
               <v:line w14:anchorId="0CA37DF6" id="Conector reto 16" o:spid="_x0000_s1026" style="position:absolute;z-index:251668480;visibility:visible;mso-wrap-style:square;mso-width-percent:0;mso-height-percent:0;mso-wrap-distance-left:9pt;mso-wrap-distance-top:0;mso-wrap-distance-right:9pt;mso-wrap-distance-bottom:0;mso-position-horizontal:absolute;mso-position-horizontal-relative:margin;mso-position-vertical:absolute;mso-position-vertical-relative:text;mso-width-percent:0;mso-height-percent:0;mso-width-relative:margin;mso-height-relative:margin" from="-51.1pt,17.6pt" to="-51.1pt,388.4pt" o:gfxdata="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" strokecolor="white [3212]" strokeweight="6pt">
                 <v:stroke joinstyle="miter"/>
@@ -2198,34 +2198,12 @@
     </w:p>
     <w:p>
       <w:pPr>
-        <w:spacing w:after="0" w:line="240" w:lineRule="auto"/>
-        <w:rPr>
-          <w:rFonts w:cs="Times New Roman"/>
-          <w:b/>
-          <w:sz w:val="32"/>
-        </w:rPr>
-      </w:pPr>
-    </w:p>
-    <w:p>
-      <w:pPr>
-        <w:pStyle w:val="Ttulo"/>
-      </w:pPr>
-    </w:p>
-    <w:p>
-      <w:pPr>
-        <w:rPr>
-          <w:rFonts w:cs="Times New Roman"/>
-          <w:lang w:val="pt-BR"/>
-        </w:rPr>
-      </w:pPr>
-    </w:p>
-    <w:p>
-      <w:pPr>
         <w:pStyle w:val="Ttulo"/>
         <w:ind w:left="4956"/>
         <w:jc w:val="both"/>
       </w:pPr>
       <w:r>
+        <w:lastRenderedPageBreak/>
         <w:t>DEDICATÓRIA</w:t>
       </w:r>
     </w:p>
@@ -6123,6 +6101,13 @@
     </w:p>
     <w:p>
       <w:pPr>
+        <w:rPr>
+          <w:lang w:val="pt-BR"/>
+        </w:rPr>
+      </w:pPr>
+    </w:p>
+    <w:p>
+      <w:pPr>
         <w:shd w:val="clear" w:color="auto" w:fill="FFFFFF"/>
         <w:spacing w:after="384" w:line="240" w:lineRule="auto"/>
         <w:ind w:firstLine="708"/>
@@ -6521,9 +6506,15 @@
         <w:pStyle w:val="Ttulo"/>
       </w:pPr>
       <w:r>
-        <w:lastRenderedPageBreak/>
         <w:t>Objetivos</w:t>
       </w:r>
+    </w:p>
+    <w:p>
+      <w:pPr>
+        <w:rPr>
+          <w:lang w:val="pt-BR"/>
+        </w:rPr>
+      </w:pPr>
     </w:p>
     <w:p>
       <w:pPr>
@@ -6849,6 +6840,13 @@
     <w:p>
       <w:pPr>
         <w:rPr>
+          <w:lang w:val="pt-BR"/>
+        </w:rPr>
+      </w:pPr>
+    </w:p>
+    <w:p>
+      <w:pPr>
+        <w:rPr>
           <w:rFonts w:cs="Times New Roman"/>
           <w:bCs/>
           <w:color w:val="000000" w:themeColor="text1"/>
@@ -7088,6 +7086,13 @@
     <w:p>
       <w:pPr>
         <w:rPr>
+          <w:lang w:val="pt-BR"/>
+        </w:rPr>
+      </w:pPr>
+    </w:p>
+    <w:p>
+      <w:pPr>
+        <w:rPr>
           <w:rFonts w:cs="Times New Roman"/>
           <w:szCs w:val="24"/>
         </w:rPr>
@@ -7106,28 +7111,6 @@
         </w:rPr>
         <w:t>Sendo o gerenciamento do nosso tempo uma tarefa impontante em nossas vidas, a pesquisa está associada as pessoas, as empresas e demais organizações que precisam de realizar de forma confiável e de forma ágil, diversas tarefas, mas com as suas inúmeras ocupações em simultâneo e muitas das vezes sem o devido tempo para geri-las. Portanto, a nossa assistente tem o potencial de atuar como uma importante ferramenta de trabalho para auxiliar os seus usuários a executar as suas actividades.</w:t>
       </w:r>
-    </w:p>
-    <w:p>
-      <w:pPr>
-        <w:rPr>
-          <w:rFonts w:cs="Times New Roman"/>
-          <w:b/>
-          <w:bCs/>
-          <w:color w:val="000000" w:themeColor="text1"/>
-          <w:szCs w:val="24"/>
-        </w:rPr>
-      </w:pPr>
-    </w:p>
-    <w:p>
-      <w:pPr>
-        <w:rPr>
-          <w:rFonts w:cs="Times New Roman"/>
-          <w:b/>
-          <w:bCs/>
-          <w:color w:val="000000" w:themeColor="text1"/>
-          <w:szCs w:val="24"/>
-        </w:rPr>
-      </w:pPr>
     </w:p>
     <w:p>
       <w:pPr>
@@ -7167,163 +7150,161 @@
     </w:p>
     <w:p>
       <w:pPr>
-        <w:tabs>
-          <w:tab w:val="left" w:pos="5407"/>
-        </w:tabs>
+        <w:pStyle w:val="Ttulo"/>
+      </w:pPr>
+      <w:r>
+        <w:lastRenderedPageBreak/>
+        <w:t xml:space="preserve">Justificativa </w:t>
+      </w:r>
+    </w:p>
+    <w:p>
+      <w:pPr>
+        <w:rPr>
+          <w:lang w:val="pt-BR"/>
+        </w:rPr>
+      </w:pPr>
+    </w:p>
+    <w:p>
+      <w:pPr>
+        <w:spacing w:line="360" w:lineRule="auto"/>
+        <w:rPr>
+          <w:rFonts w:cs="Times New Roman"/>
+          <w:szCs w:val="24"/>
+        </w:rPr>
+      </w:pPr>
+      <w:r>
+        <w:rPr>
+          <w:rFonts w:cs="Times New Roman"/>
+          <w:szCs w:val="24"/>
+        </w:rPr>
+        <w:tab/>
+      </w:r>
+      <w:r>
+        <w:rPr>
+          <w:rFonts w:cs="Times New Roman"/>
+          <w:szCs w:val="24"/>
+        </w:rPr>
+        <w:t>A informatização de diversas tarefas por meio de uma assistente virtual, traz uma  experiência, que nos permite interagir com o software de computador em linguagem natural, obtendo resposta em tempo real, tendo acesso a informação e execução de tarefas sempre disponível.</w:t>
+      </w:r>
+    </w:p>
+    <w:p>
+      <w:pPr>
+        <w:spacing w:line="360" w:lineRule="auto"/>
+        <w:rPr>
+          <w:rFonts w:cs="Times New Roman"/>
+          <w:szCs w:val="24"/>
+        </w:rPr>
+      </w:pPr>
+      <w:r>
+        <w:rPr>
+          <w:rFonts w:cs="Times New Roman"/>
+          <w:szCs w:val="24"/>
+        </w:rPr>
+        <w:tab/>
+      </w:r>
+      <w:r>
+        <w:rPr>
+          <w:rFonts w:cs="Times New Roman"/>
+          <w:szCs w:val="24"/>
+        </w:rPr>
+        <w:t>Este projeto visa desenvolver um assistente virtual</w:t>
+      </w:r>
+      <w:r>
+        <w:rPr>
+          <w:rFonts w:cs="Times New Roman"/>
+          <w:szCs w:val="24"/>
+        </w:rPr>
+        <w:t>,</w:t>
+      </w:r>
+      <w:r>
+        <w:rPr>
+          <w:rFonts w:cs="Times New Roman"/>
+          <w:szCs w:val="24"/>
+        </w:rPr>
+        <w:t xml:space="preserve"> que possa atuar como um assistente </w:t>
+      </w:r>
+      <w:r>
+        <w:rPr>
+          <w:rFonts w:cs="Times New Roman"/>
+          <w:szCs w:val="24"/>
+        </w:rPr>
+        <w:t>copiloto,</w:t>
+      </w:r>
+      <w:r>
+        <w:rPr>
+          <w:rFonts w:cs="Times New Roman"/>
+          <w:szCs w:val="24"/>
+        </w:rPr>
+        <w:t xml:space="preserve"> </w:t>
+      </w:r>
+      <w:r>
+        <w:rPr>
+          <w:rFonts w:cs="Times New Roman"/>
+          <w:szCs w:val="24"/>
+        </w:rPr>
+        <w:t>para</w:t>
+      </w:r>
+      <w:r>
+        <w:rPr>
+          <w:rFonts w:cs="Times New Roman"/>
+          <w:szCs w:val="24"/>
+        </w:rPr>
+        <w:t xml:space="preserve"> aux</w:t>
+      </w:r>
+      <w:r>
+        <w:rPr>
+          <w:rFonts w:cs="Times New Roman"/>
+          <w:szCs w:val="24"/>
+        </w:rPr>
+        <w:t>i</w:t>
+      </w:r>
+      <w:r>
+        <w:rPr>
+          <w:rFonts w:cs="Times New Roman"/>
+          <w:szCs w:val="24"/>
+        </w:rPr>
+        <w:t>li</w:t>
+      </w:r>
+      <w:r>
+        <w:rPr>
+          <w:rFonts w:cs="Times New Roman"/>
+          <w:szCs w:val="24"/>
+        </w:rPr>
+        <w:t>ar</w:t>
+      </w:r>
+      <w:r>
+        <w:rPr>
+          <w:rFonts w:cs="Times New Roman"/>
+          <w:szCs w:val="24"/>
+        </w:rPr>
+        <w:t xml:space="preserve"> o </w:t>
+      </w:r>
+      <w:r>
+        <w:rPr>
+          <w:rFonts w:cs="Times New Roman"/>
+          <w:szCs w:val="24"/>
+        </w:rPr>
+        <w:t>utilizador</w:t>
+      </w:r>
+      <w:r>
+        <w:rPr>
+          <w:rFonts w:cs="Times New Roman"/>
+          <w:szCs w:val="24"/>
+        </w:rPr>
+        <w:t xml:space="preserve"> durante a utilização do computador.</w:t>
+      </w:r>
+    </w:p>
+    <w:p>
+      <w:pPr>
         <w:rPr>
           <w:rFonts w:cs="Times New Roman"/>
           <w:b/>
           <w:bCs/>
           <w:color w:val="000000" w:themeColor="text1"/>
           <w:szCs w:val="24"/>
-        </w:rPr>
-      </w:pPr>
-    </w:p>
-    <w:p>
-      <w:pPr>
-        <w:pStyle w:val="Ttulo"/>
-      </w:pPr>
-      <w:r>
-        <w:lastRenderedPageBreak/>
-        <w:t xml:space="preserve">Justificativa </w:t>
-      </w:r>
-    </w:p>
-    <w:p>
-      <w:pPr>
-        <w:rPr>
-          <w:lang w:val="pt-BR"/>
-        </w:rPr>
-      </w:pPr>
-    </w:p>
-    <w:p>
-      <w:pPr>
-        <w:spacing w:line="360" w:lineRule="auto"/>
-        <w:rPr>
-          <w:rFonts w:cs="Times New Roman"/>
-          <w:szCs w:val="24"/>
-        </w:rPr>
-      </w:pPr>
-      <w:r>
-        <w:rPr>
-          <w:rFonts w:cs="Times New Roman"/>
-          <w:szCs w:val="24"/>
-        </w:rPr>
-        <w:tab/>
-      </w:r>
-      <w:r>
-        <w:rPr>
-          <w:rFonts w:cs="Times New Roman"/>
-          <w:szCs w:val="24"/>
-        </w:rPr>
-        <w:t>A informatização de diversas tarefas por meio de uma assistente virtual, traz uma  experiência, que nos permite interagir com o software de computador em linguagem natural, obtendo resposta em tempo real, tendo acesso a informação e execução de tarefas sempre disponível.</w:t>
-      </w:r>
-    </w:p>
-    <w:p>
-      <w:pPr>
-        <w:spacing w:line="360" w:lineRule="auto"/>
-        <w:rPr>
-          <w:rFonts w:cs="Times New Roman"/>
-          <w:szCs w:val="24"/>
-        </w:rPr>
-      </w:pPr>
-      <w:r>
-        <w:rPr>
-          <w:rFonts w:cs="Times New Roman"/>
-          <w:szCs w:val="24"/>
-        </w:rPr>
-        <w:tab/>
-      </w:r>
-      <w:r>
-        <w:rPr>
-          <w:rFonts w:cs="Times New Roman"/>
-          <w:szCs w:val="24"/>
-        </w:rPr>
-        <w:t>Este projeto visa desenvolver um assistente virtual</w:t>
-      </w:r>
-      <w:r>
-        <w:rPr>
-          <w:rFonts w:cs="Times New Roman"/>
-          <w:szCs w:val="24"/>
-        </w:rPr>
-        <w:t>,</w:t>
-      </w:r>
-      <w:r>
-        <w:rPr>
-          <w:rFonts w:cs="Times New Roman"/>
-          <w:szCs w:val="24"/>
-        </w:rPr>
-        <w:t xml:space="preserve"> que possa atuar como um assistente </w:t>
-      </w:r>
-      <w:r>
-        <w:rPr>
-          <w:rFonts w:cs="Times New Roman"/>
-          <w:szCs w:val="24"/>
-        </w:rPr>
-        <w:t>copiloto,</w:t>
-      </w:r>
-      <w:r>
-        <w:rPr>
-          <w:rFonts w:cs="Times New Roman"/>
-          <w:szCs w:val="24"/>
-        </w:rPr>
-        <w:t xml:space="preserve"> </w:t>
-      </w:r>
-      <w:r>
-        <w:rPr>
-          <w:rFonts w:cs="Times New Roman"/>
-          <w:szCs w:val="24"/>
-        </w:rPr>
-        <w:t>para</w:t>
-      </w:r>
-      <w:r>
-        <w:rPr>
-          <w:rFonts w:cs="Times New Roman"/>
-          <w:szCs w:val="24"/>
-        </w:rPr>
-        <w:t xml:space="preserve"> aux</w:t>
-      </w:r>
-      <w:r>
-        <w:rPr>
-          <w:rFonts w:cs="Times New Roman"/>
-          <w:szCs w:val="24"/>
-        </w:rPr>
-        <w:t>i</w:t>
-      </w:r>
-      <w:r>
-        <w:rPr>
-          <w:rFonts w:cs="Times New Roman"/>
-          <w:szCs w:val="24"/>
-        </w:rPr>
-        <w:t>li</w:t>
-      </w:r>
-      <w:r>
-        <w:rPr>
-          <w:rFonts w:cs="Times New Roman"/>
-          <w:szCs w:val="24"/>
-        </w:rPr>
-        <w:t>ar</w:t>
-      </w:r>
-      <w:r>
-        <w:rPr>
-          <w:rFonts w:cs="Times New Roman"/>
-          <w:szCs w:val="24"/>
-        </w:rPr>
-        <w:t xml:space="preserve"> o </w:t>
-      </w:r>
-      <w:r>
-        <w:rPr>
-          <w:rFonts w:cs="Times New Roman"/>
-          <w:szCs w:val="24"/>
-        </w:rPr>
-        <w:t>utilizador</w:t>
-      </w:r>
-      <w:r>
-        <w:rPr>
-          <w:rFonts w:cs="Times New Roman"/>
-          <w:szCs w:val="24"/>
-        </w:rPr>
-        <w:t xml:space="preserve"> durante a utilização do computador.</w:t>
-      </w:r>
+          <w:lang w:val="pt-BR"/>
+        </w:rPr>
+      </w:pPr>
     </w:p>
     <w:p>
       <w:pPr>
@@ -7348,9 +7329,7 @@
           <w:lang w:val="pt-BR"/>
         </w:rPr>
       </w:pPr>
-    </w:p>
-    <w:p>
-      <w:pPr>
+      <w:r>
         <w:rPr>
           <w:rFonts w:cs="Times New Roman"/>
           <w:b/>
@@ -7359,8 +7338,11 @@
           <w:szCs w:val="24"/>
           <w:lang w:val="pt-BR"/>
         </w:rPr>
-      </w:pPr>
-      <w:r>
+        <w:br w:type="page"/>
+      </w:r>
+    </w:p>
+    <w:p>
+      <w:pPr>
         <w:rPr>
           <w:rFonts w:cs="Times New Roman"/>
           <w:b/>
@@ -7369,8 +7351,7 @@
           <w:szCs w:val="24"/>
           <w:lang w:val="pt-BR"/>
         </w:rPr>
-        <w:br w:type="page"/>
-      </w:r>
+      </w:pPr>
     </w:p>
     <w:p>
       <w:pPr>
@@ -7511,18 +7492,6 @@
           <w:b/>
           <w:bCs/>
           <w:color w:val="000000" w:themeColor="text1"/>
-          <w:szCs w:val="24"/>
-          <w:lang w:val="pt-BR"/>
-        </w:rPr>
-      </w:pPr>
-    </w:p>
-    <w:p>
-      <w:pPr>
-        <w:rPr>
-          <w:rFonts w:cs="Times New Roman"/>
-          <w:b/>
-          <w:bCs/>
-          <w:color w:val="000000" w:themeColor="text1"/>
           <w:sz w:val="36"/>
           <w:szCs w:val="72"/>
           <w:lang w:val="pt-BR"/>
@@ -7678,6 +7647,7 @@
       </w:r>
       <w:bookmarkEnd w:id="4"/>
     </w:p>
+    <w:p/>
     <w:p>
       <w:pPr>
         <w:ind w:firstLine="576"/>
@@ -7886,6 +7856,7 @@
       </w:r>
       <w:bookmarkEnd w:id="5"/>
     </w:p>
+    <w:p/>
     <w:p>
       <w:pPr>
         <w:rPr>
@@ -7970,14 +7941,13 @@
           <w:lang w:val="pt-BR"/>
         </w:rPr>
       </w:pPr>
-    </w:p>
-    <w:p>
-      <w:pPr>
-        <w:rPr>
-          <w:rFonts w:cs="Times New Roman"/>
-          <w:lang w:val="pt-BR"/>
-        </w:rPr>
-      </w:pPr>
+      <w:r>
+        <w:rPr>
+          <w:rFonts w:cs="Times New Roman"/>
+          <w:lang w:val="pt-BR"/>
+        </w:rPr>
+        <w:tab/>
+      </w:r>
       <w:r>
         <w:rPr>
           <w:rFonts w:cs="Times New Roman"/>
@@ -8028,14 +7998,6 @@
     </w:p>
     <w:p>
       <w:pPr>
-        <w:rPr>
-          <w:rFonts w:cs="Times New Roman"/>
-          <w:lang w:val="pt-BR"/>
-        </w:rPr>
-      </w:pPr>
-    </w:p>
-    <w:p>
-      <w:pPr>
         <w:pStyle w:val="Ttulo3"/>
       </w:pPr>
       <w:bookmarkStart w:id="7" w:name="_Toc150835348"/>
@@ -8207,26 +8169,131 @@
           <w:rFonts w:cs="Times New Roman"/>
           <w:lang w:val="pt-BR"/>
         </w:rPr>
-        <w:t xml:space="preserve">Na virada para os anos 2000, os assistentes digitais começaram a ganhar uma popularidade crescente. Seu desenvolvimento tornou-se mais notório, especialmente em relação à execução de tarefas na web. Em 2002, um marco significativo foi estabelecido com o lançamento pelo Google de uma tecnologia de busca revolucionária que possibilitava realizar pesquisas por voz. Esse avanço representou um salto considerável no campo do reconhecimento de voz, permitindo aos usuários interagir com a tecnologia de uma forma mais natural e intuitiva. A capacidade de realizar pesquisas por voz abriu novos horizontes na maneira como as pessoas interagiam com os dispositivos, preparando </w:t>
-      </w:r>
-      <w:r>
-        <w:rPr>
-          <w:rFonts w:cs="Times New Roman"/>
-          <w:lang w:val="pt-BR"/>
-        </w:rPr>
+        <w:t>Na virada para os anos 2000, os assistentes digitais começaram a ganhar uma popularidade crescente. Seu desenvolvimento tornou-se mais notório, especialmente em relação à execução de tarefas na web. Em 2002, um marco significativo foi estabelecido com o lançamento pelo Google de uma tecnologia de busca revolucionária que possibilitava realizar pesquisas por voz. Esse avanço representou um salto considerável no campo do reconhecimento de voz, permitindo aos usuários interagir com a tecnologia de uma forma mais natural e intuitiva. A capacidade de realizar pesquisas por voz abriu novos horizontes na maneira como as pessoas interagiam com os dispositivos, preparando o terreno para a ascensão dos assistentes pessoais e transformando a maneira como buscamos e acessamos informações na internet.</w:t>
+      </w:r>
+    </w:p>
+    <w:p>
+      <w:pPr>
+        <w:pStyle w:val="Ttulo3"/>
+      </w:pPr>
+      <w:bookmarkStart w:id="10" w:name="_Toc150835351"/>
+      <w:r>
         <w:lastRenderedPageBreak/>
-        <w:t>o terreno para a ascensão dos assistentes pessoais e transformando a maneira como buscamos e acessamos informações na internet.</w:t>
+        <w:t>Década de 2010</w:t>
+      </w:r>
+      <w:bookmarkEnd w:id="10"/>
+    </w:p>
+    <w:p>
+      <w:pPr>
+        <w:rPr>
+          <w:rFonts w:cs="Times New Roman"/>
+          <w:lang w:val="pt-BR"/>
+        </w:rPr>
+      </w:pPr>
+      <w:r>
+        <w:rPr>
+          <w:rFonts w:cs="Times New Roman"/>
+          <w:lang w:val="pt-BR"/>
+        </w:rPr>
+        <w:tab/>
+      </w:r>
+      <w:r>
+        <w:rPr>
+          <w:rFonts w:cs="Times New Roman"/>
+          <w:lang w:val="pt-BR"/>
+        </w:rPr>
+        <w:t>Durante a década de 2010, testemunhamos um crescimento exponencial na capacidade de processamento natural, permitindo aos assistentes existentes lidar com uma vasta quantidade de perguntas e realizar pesquisas mais complexas. Em 2011, a Apple lançou o seu tão aguardado assistente, batizado de “Siri”. Este assistente revolucionário tinha a capacidade de realizar pesquisas, executar ações no dispositivo e responder a algumas perguntas, marcando um avanço significativo na interação homem-máquina.</w:t>
+      </w:r>
+    </w:p>
+    <w:p>
+      <w:pPr>
+        <w:ind w:firstLine="708"/>
+        <w:rPr>
+          <w:rFonts w:cs="Times New Roman"/>
+          <w:lang w:val="pt-BR"/>
+        </w:rPr>
+      </w:pPr>
+      <w:r>
+        <w:rPr>
+          <w:rFonts w:cs="Times New Roman"/>
+          <w:lang w:val="pt-BR"/>
+        </w:rPr>
+        <w:t>Em 2014, a Microsoft deu um passo à frente ao lançar o assistente "Cortana", exclusivo para o sistema operacional Windows. Esse assistente foi um esforço notável para integrar a inteligência artificial nos dispositivos e sistemas operacionais da empresa, oferecendo aos usuários uma gama de funcionalidades avançadas.</w:t>
+      </w:r>
+    </w:p>
+    <w:p>
+      <w:pPr>
+        <w:ind w:firstLine="708"/>
+        <w:rPr>
+          <w:rFonts w:cs="Times New Roman"/>
+          <w:lang w:val="pt-BR"/>
+        </w:rPr>
+      </w:pPr>
+      <w:r>
+        <w:rPr>
+          <w:rFonts w:cs="Times New Roman"/>
+          <w:lang w:val="pt-BR"/>
+        </w:rPr>
+        <w:t xml:space="preserve">No mesmo ano, em novembro, a </w:t>
+      </w:r>
+      <w:proofErr w:type="spellStart"/>
+      <w:r>
+        <w:rPr>
+          <w:rFonts w:cs="Times New Roman"/>
+          <w:lang w:val="pt-BR"/>
+        </w:rPr>
+        <w:t>Amazon</w:t>
+      </w:r>
+      <w:proofErr w:type="spellEnd"/>
+      <w:r>
+        <w:rPr>
+          <w:rFonts w:cs="Times New Roman"/>
+          <w:lang w:val="pt-BR"/>
+        </w:rPr>
+        <w:t xml:space="preserve"> entrou no cenário com o lançamento do seu assistente virtual "</w:t>
+      </w:r>
+      <w:proofErr w:type="spellStart"/>
+      <w:r>
+        <w:rPr>
+          <w:rFonts w:cs="Times New Roman"/>
+          <w:lang w:val="pt-BR"/>
+        </w:rPr>
+        <w:t>Alexa</w:t>
+      </w:r>
+      <w:proofErr w:type="spellEnd"/>
+      <w:r>
+        <w:rPr>
+          <w:rFonts w:cs="Times New Roman"/>
+          <w:lang w:val="pt-BR"/>
+        </w:rPr>
+        <w:t xml:space="preserve">". Este assistente já possuía uma gama impressionante de capacidades, incluindo a habilidade de realizar ações em casas inteligentes, como acender e apagar luzes, além de executar pesquisas, reproduzir música e audiolivros. O </w:t>
+      </w:r>
+      <w:proofErr w:type="spellStart"/>
+      <w:r>
+        <w:rPr>
+          <w:rFonts w:cs="Times New Roman"/>
+          <w:lang w:val="pt-BR"/>
+        </w:rPr>
+        <w:t>Alexa</w:t>
+      </w:r>
+      <w:proofErr w:type="spellEnd"/>
+      <w:r>
+        <w:rPr>
+          <w:rFonts w:cs="Times New Roman"/>
+          <w:lang w:val="pt-BR"/>
+        </w:rPr>
+        <w:t xml:space="preserve"> foi uma peça fundamental na popularização dos dispositivos domésticos inteligentes, tornando-se um dos pioneiros e mais reconhecidos assistentes virtuais, introduzindo uma nova forma de interação cotidiana com a tecnologia em nossos lares. Este período marcou uma verdadeira explosão na disponibilidade e no desenvolvimento de assistentes virtuais, transformando a maneira como interagimos com nossos dispositivos e ambientes domésticos.</w:t>
       </w:r>
     </w:p>
     <w:p>
       <w:pPr>
         <w:pStyle w:val="Ttulo3"/>
       </w:pPr>
-      <w:bookmarkStart w:id="10" w:name="_Toc150835351"/>
-      <w:r>
-        <w:t>Década de 2010</w:t>
-      </w:r>
-      <w:bookmarkEnd w:id="10"/>
+      <w:bookmarkStart w:id="11" w:name="_Toc150835352"/>
+      <w:r>
+        <w:t>Década de 2020 e futuro</w:t>
+      </w:r>
+      <w:bookmarkEnd w:id="11"/>
     </w:p>
     <w:p>
       <w:pPr>
@@ -8247,8 +8314,16 @@
           <w:rFonts w:cs="Times New Roman"/>
           <w:lang w:val="pt-BR"/>
         </w:rPr>
-        <w:t>Durante a década de 2010, testemunhamos um crescimento exponencial na capacidade de processamento natural, permitindo aos assistentes existentes lidar com uma vasta quantidade de perguntas e realizar pesquisas mais complexas. Em 2011, a Apple lançou o seu tão aguardado assistente, batizado de “Siri”. Este assistente revolucionário tinha a capacidade de realizar pesquisas, executar ações no dispositivo e responder a algumas perguntas, marcando um avanço significativo na interação homem-máquina.</w:t>
-      </w:r>
+        <w:t>Durante a década de 2020, os assistentes virtuais continuaram a evoluir, tornando-se capazes de realizar uma ampla gama de tarefas, desde a configuração de alarmes até o envio de e-mails e chamadas. Além disso, uma das grandes adições foi a capacidade de reconhecimento de imagens, contribuindo para a segurança em vários contextos.</w:t>
+      </w:r>
+    </w:p>
+    <w:p>
+      <w:pPr>
+        <w:rPr>
+          <w:rFonts w:cs="Times New Roman"/>
+          <w:lang w:val="pt-BR"/>
+        </w:rPr>
+      </w:pPr>
     </w:p>
     <w:p>
       <w:pPr>
@@ -8263,8 +8338,16 @@
           <w:rFonts w:cs="Times New Roman"/>
           <w:lang w:val="pt-BR"/>
         </w:rPr>
-        <w:t>Em 2014, a Microsoft deu um passo à frente ao lançar o assistente "Cortana", exclusivo para o sistema operacional Windows. Esse assistente foi um esforço notável para integrar a inteligência artificial nos dispositivos e sistemas operacionais da empresa, oferecendo aos usuários uma gama de funcionalidades avançadas.</w:t>
-      </w:r>
+        <w:t>O desenvolvimento dos assistentes virtuais é uma tendência que parece ter um futuro promissor e diversificado. Prevê-se que esses assistentes se integrem cada vez mais em diferentes setores do mercado, como educação, negócios e saúde, embora já sejam visíveis algumas intervenções notáveis nesses campos.</w:t>
+      </w:r>
+    </w:p>
+    <w:p>
+      <w:pPr>
+        <w:rPr>
+          <w:rFonts w:cs="Times New Roman"/>
+          <w:lang w:val="pt-BR"/>
+        </w:rPr>
+      </w:pPr>
     </w:p>
     <w:p>
       <w:pPr>
@@ -8279,141 +8362,6 @@
           <w:rFonts w:cs="Times New Roman"/>
           <w:lang w:val="pt-BR"/>
         </w:rPr>
-        <w:t xml:space="preserve">No mesmo ano, em novembro, a </w:t>
-      </w:r>
-      <w:proofErr w:type="spellStart"/>
-      <w:r>
-        <w:rPr>
-          <w:rFonts w:cs="Times New Roman"/>
-          <w:lang w:val="pt-BR"/>
-        </w:rPr>
-        <w:t>Amazon</w:t>
-      </w:r>
-      <w:proofErr w:type="spellEnd"/>
-      <w:r>
-        <w:rPr>
-          <w:rFonts w:cs="Times New Roman"/>
-          <w:lang w:val="pt-BR"/>
-        </w:rPr>
-        <w:t xml:space="preserve"> entrou no cenário com o lançamento do seu assistente virtual "</w:t>
-      </w:r>
-      <w:proofErr w:type="spellStart"/>
-      <w:r>
-        <w:rPr>
-          <w:rFonts w:cs="Times New Roman"/>
-          <w:lang w:val="pt-BR"/>
-        </w:rPr>
-        <w:t>Alexa</w:t>
-      </w:r>
-      <w:proofErr w:type="spellEnd"/>
-      <w:r>
-        <w:rPr>
-          <w:rFonts w:cs="Times New Roman"/>
-          <w:lang w:val="pt-BR"/>
-        </w:rPr>
-        <w:t xml:space="preserve">". Este assistente já possuía uma gama impressionante de capacidades, incluindo a habilidade de realizar ações em casas inteligentes, como acender e apagar luzes, além de executar pesquisas, reproduzir música e audiolivros. O </w:t>
-      </w:r>
-      <w:proofErr w:type="spellStart"/>
-      <w:r>
-        <w:rPr>
-          <w:rFonts w:cs="Times New Roman"/>
-          <w:lang w:val="pt-BR"/>
-        </w:rPr>
-        <w:t>Alexa</w:t>
-      </w:r>
-      <w:proofErr w:type="spellEnd"/>
-      <w:r>
-        <w:rPr>
-          <w:rFonts w:cs="Times New Roman"/>
-          <w:lang w:val="pt-BR"/>
-        </w:rPr>
-        <w:t xml:space="preserve"> foi uma peça fundamental na popularização dos dispositivos domésticos inteligentes, tornando-se um dos pioneiros e mais reconhecidos assistentes virtuais, introduzindo uma nova forma de interação cotidiana com a tecnologia em nossos lares. Este período marcou uma verdadeira explosão na disponibilidade e no desenvolvimento de assistentes virtuais, transformando a maneira como interagimos com nossos dispositivos e ambientes domésticos.</w:t>
-      </w:r>
-      <w:r>
-        <w:rPr>
-          <w:rFonts w:cs="Times New Roman"/>
-          <w:lang w:val="pt-BR"/>
-        </w:rPr>
-        <w:t>.</w:t>
-      </w:r>
-    </w:p>
-    <w:p>
-      <w:pPr>
-        <w:pStyle w:val="Ttulo3"/>
-      </w:pPr>
-      <w:bookmarkStart w:id="11" w:name="_Toc150835352"/>
-      <w:r>
-        <w:t>Década de 2020 e futuro</w:t>
-      </w:r>
-      <w:bookmarkEnd w:id="11"/>
-    </w:p>
-    <w:p>
-      <w:pPr>
-        <w:rPr>
-          <w:rFonts w:cs="Times New Roman"/>
-          <w:lang w:val="pt-BR"/>
-        </w:rPr>
-      </w:pPr>
-      <w:r>
-        <w:rPr>
-          <w:rFonts w:cs="Times New Roman"/>
-          <w:lang w:val="pt-BR"/>
-        </w:rPr>
-        <w:tab/>
-      </w:r>
-      <w:r>
-        <w:rPr>
-          <w:rFonts w:cs="Times New Roman"/>
-          <w:lang w:val="pt-BR"/>
-        </w:rPr>
-        <w:t>Durante a década de 2020, os assistentes virtuais continuaram a evoluir, tornando-se capazes de realizar uma ampla gama de tarefas, desde a configuração de alarmes até o envio de e-mails e chamadas. Além disso, uma das grandes adições foi a capacidade de reconhecimento de imagens, contribuindo para a segurança em vários contextos.</w:t>
-      </w:r>
-    </w:p>
-    <w:p>
-      <w:pPr>
-        <w:rPr>
-          <w:rFonts w:cs="Times New Roman"/>
-          <w:lang w:val="pt-BR"/>
-        </w:rPr>
-      </w:pPr>
-    </w:p>
-    <w:p>
-      <w:pPr>
-        <w:ind w:firstLine="708"/>
-        <w:rPr>
-          <w:rFonts w:cs="Times New Roman"/>
-          <w:lang w:val="pt-BR"/>
-        </w:rPr>
-      </w:pPr>
-      <w:r>
-        <w:rPr>
-          <w:rFonts w:cs="Times New Roman"/>
-          <w:lang w:val="pt-BR"/>
-        </w:rPr>
-        <w:t>O desenvolvimento dos assistentes virtuais é uma tendência que parece ter um futuro promissor e diversificado. Prevê-se que esses assistentes se integrem cada vez mais em diferentes setores do mercado, como educação, negócios e saúde, embora já sejam visíveis algumas intervenções notáveis nesses campos.</w:t>
-      </w:r>
-    </w:p>
-    <w:p>
-      <w:pPr>
-        <w:rPr>
-          <w:rFonts w:cs="Times New Roman"/>
-          <w:lang w:val="pt-BR"/>
-        </w:rPr>
-      </w:pPr>
-    </w:p>
-    <w:p>
-      <w:pPr>
-        <w:ind w:firstLine="708"/>
-        <w:rPr>
-          <w:rFonts w:cs="Times New Roman"/>
-          <w:lang w:val="pt-BR"/>
-        </w:rPr>
-      </w:pPr>
-      <w:r>
-        <w:rPr>
-          <w:rFonts w:cs="Times New Roman"/>
-          <w:lang w:val="pt-BR"/>
-        </w:rPr>
         <w:t>Com a presença crescente dos assistentes virtuais, surge a questão frequente sobre se as máquinas irão substituir os nossos empregos. É uma reflexão lógica, porém, comparável à época da revolução industrial, quando as máquinas também "tomaram" muitos empregos. Contudo, ao longo do tempo, novos setores emergiram, demandando mão de obra humana e criando mais oportunidades de trabalho. Acreditamos que a inteligência artificial veio para facilitar as nossas tarefas, não para substituir completamente os humanos; afinal, o toque humano e a empatia são elementos que continuam a fazer uma diferença substancial.</w:t>
       </w:r>
     </w:p>
@@ -8438,6 +8386,7 @@
           <w:rFonts w:cs="Times New Roman"/>
           <w:lang w:val="pt-BR"/>
         </w:rPr>
+        <w:lastRenderedPageBreak/>
         <w:t>Olhando para o futuro, é provável que a colaboração entre humanos e máquinas se torne cada vez mais comum, onde as habilidades humanas únicas, como criatividade, pensamento crítico e empatia, serão complementadas pela eficiência e precisão dos assistentes virtuais. O equilíbrio entre o avanço da tecnologia e a valorização das habilidades humanas será essencial para garantir um futuro no qual a inteligência artificial beneficie a sociedade de maneira positiva e construtiva.</w:t>
       </w:r>
     </w:p>
@@ -8552,7 +8501,7 @@
         </w:rPr>
         <w:t>Se apresentam ao cliente assim que ele se torna ativo no sistema, isto é: Entram no site, ligam o </w:t>
       </w:r>
-      <w:hyperlink r:id="rId14" w:tooltip="Tablet" w:history="1">
+      <w:hyperlink r:id="rId12" w:tooltip="Tablet" w:history="1">
         <w:r>
           <w:rPr>
             <w:b w:val="0"/>
@@ -8566,7 +8515,7 @@
         </w:rPr>
         <w:t>, acionam o </w:t>
       </w:r>
-      <w:hyperlink r:id="rId15" w:tooltip="Smartphone" w:history="1">
+      <w:hyperlink r:id="rId13" w:tooltip="Smartphone" w:history="1">
         <w:r>
           <w:rPr>
             <w:b w:val="0"/>
@@ -8949,7 +8898,6 @@
           <w:bCs/>
           <w:color w:val="000000" w:themeColor="text1"/>
         </w:rPr>
-        <w:lastRenderedPageBreak/>
         <w:t>Sociáveis:</w:t>
       </w:r>
       <w:r>
@@ -8976,6 +8924,7 @@
           <w:bCs/>
           <w:color w:val="000000" w:themeColor="text1"/>
         </w:rPr>
+        <w:lastRenderedPageBreak/>
         <w:t>Indiferentes:</w:t>
       </w:r>
       <w:r>
@@ -9056,7 +9005,7 @@
         </w:rPr>
         <w:t>: São capazes de acessar os </w:t>
       </w:r>
-      <w:hyperlink r:id="rId16" w:tooltip="Sistema de informação" w:history="1">
+      <w:hyperlink r:id="rId14" w:tooltip="Sistema de informação" w:history="1">
         <w:r>
           <w:rPr>
             <w:rStyle w:val="Hyperlink"/>
@@ -9106,7 +9055,7 @@
         </w:rPr>
         <w:t>: Não são capazes de acessar os </w:t>
       </w:r>
-      <w:hyperlink r:id="rId17" w:tooltip="Sistema de informação" w:history="1">
+      <w:hyperlink r:id="rId15" w:tooltip="Sistema de informação" w:history="1">
         <w:r>
           <w:rPr>
             <w:rStyle w:val="Hyperlink"/>
@@ -9289,10 +9238,14 @@
       </w:pPr>
       <w:bookmarkStart w:id="19" w:name="_Toc150835360"/>
       <w:r>
-        <w:t>Objectivo</w:t>
+        <w:t>Objectiv</w:t>
       </w:r>
       <w:bookmarkEnd w:id="19"/>
-    </w:p>
+      <w:r>
+        <w:t>o</w:t>
+      </w:r>
+    </w:p>
+    <w:p/>
     <w:p>
       <w:pPr>
         <w:pStyle w:val="PargrafodaLista"/>
@@ -9417,6 +9370,7 @@
       </w:r>
       <w:bookmarkEnd w:id="20"/>
     </w:p>
+    <w:p/>
     <w:p>
       <w:pPr>
         <w:rPr>
@@ -9643,11 +9597,11 @@
         <w:t>elas</w:t>
       </w:r>
       <w:r>
-        <w:t xml:space="preserve"> facilitam as tarefas comuns, aumentando a produtividade do usuário, mas para PCDs as assistentes podem ser um grande diferencial na sua independência. Por exemplo, para </w:t>
+        <w:t xml:space="preserve"> facilitam as tarefas comuns, aumentando a produtividade do usuário, mas para PCDs </w:t>
       </w:r>
       <w:r>
         <w:lastRenderedPageBreak/>
-        <w:t>cegos e pessoas com baixa visão, os comandos por voz possibilitam a execução de tarefas sem necessitar da navegação com </w:t>
+        <w:t>as assistentes podem ser um grande diferencial na sua independência. Por exemplo, para cegos e pessoas com baixa visão, os comandos por voz possibilitam a execução de tarefas sem necessitar da navegação com </w:t>
       </w:r>
       <w:r>
         <w:rPr>
@@ -9718,55 +9672,13 @@
     </w:p>
     <w:p>
       <w:pPr>
-        <w:pStyle w:val="NormalWeb"/>
-        <w:shd w:val="clear" w:color="auto" w:fill="FFFFFF"/>
-        <w:spacing w:after="384" w:afterAutospacing="0"/>
-        <w:ind w:firstLine="708"/>
-        <w:jc w:val="both"/>
-      </w:pPr>
-    </w:p>
-    <w:p>
-      <w:pPr>
-        <w:pStyle w:val="NormalWeb"/>
-        <w:shd w:val="clear" w:color="auto" w:fill="FFFFFF"/>
-        <w:spacing w:after="384" w:afterAutospacing="0"/>
-        <w:ind w:firstLine="708"/>
-        <w:jc w:val="both"/>
-      </w:pPr>
-    </w:p>
-    <w:p>
-      <w:pPr>
-        <w:pStyle w:val="NormalWeb"/>
-        <w:shd w:val="clear" w:color="auto" w:fill="FFFFFF"/>
-        <w:spacing w:after="384" w:afterAutospacing="0"/>
-        <w:ind w:firstLine="708"/>
-        <w:jc w:val="both"/>
-      </w:pPr>
-    </w:p>
-    <w:p>
-      <w:pPr>
-        <w:pStyle w:val="NormalWeb"/>
-        <w:shd w:val="clear" w:color="auto" w:fill="FFFFFF"/>
-        <w:spacing w:after="384" w:afterAutospacing="0"/>
-        <w:ind w:firstLine="708"/>
-        <w:jc w:val="both"/>
-      </w:pPr>
-    </w:p>
-    <w:p>
-      <w:pPr>
-        <w:pStyle w:val="NormalWeb"/>
-        <w:shd w:val="clear" w:color="auto" w:fill="FFFFFF"/>
-        <w:spacing w:after="384" w:afterAutospacing="0"/>
-        <w:ind w:firstLine="708"/>
-        <w:jc w:val="both"/>
-      </w:pPr>
-    </w:p>
-    <w:p>
-      <w:pPr>
         <w:pStyle w:val="Ttulo2"/>
         <w:pBdr>
           <w:bottom w:val="single" w:sz="6" w:space="2" w:color="A2A9B1"/>
         </w:pBdr>
+        <w:rPr>
+          <w:rStyle w:val="mw-headline"/>
+        </w:rPr>
       </w:pPr>
       <w:bookmarkStart w:id="21" w:name="_Toc150835362"/>
       <w:r>
@@ -9783,6 +9695,7 @@
       </w:r>
       <w:bookmarkEnd w:id="21"/>
     </w:p>
+    <w:p/>
     <w:p>
       <w:pPr>
         <w:pStyle w:val="NormalWeb"/>
@@ -10301,7 +10214,7 @@
               </w:rPr>
               <w:t>Essa aplicação permite que alunos, por meio do </w:t>
             </w:r>
-            <w:hyperlink r:id="rId18" w:tooltip="E-learning" w:history="1">
+            <w:hyperlink r:id="rId16" w:tooltip="E-learning" w:history="1">
               <w:r>
                 <w:rPr>
                   <w:rStyle w:val="Hyperlink"/>
@@ -10318,16 +10231,7 @@
                 <w:color w:val="202122"/>
                 <w:szCs w:val="24"/>
               </w:rPr>
-              <w:t xml:space="preserve">, possam tirar dúvidas e serem direcionados, por Assistentes Virtuais, nos estudos. Esses </w:t>
-            </w:r>
-            <w:r>
-              <w:rPr>
-                <w:rFonts w:cs="Times New Roman"/>
-                <w:color w:val="202122"/>
-                <w:szCs w:val="24"/>
-              </w:rPr>
-              <w:lastRenderedPageBreak/>
-              <w:t>Assistentes adquirem conhecimento sobre as melhores opções de direcionamento e respostas conforme sua utilização.</w:t>
+              <w:t>, possam tirar dúvidas e serem direcionados, por Assistentes Virtuais, nos estudos. Esses Assistentes adquirem conhecimento sobre as melhores opções de direcionamento e respostas conforme sua utilização.</w:t>
             </w:r>
             <w:r>
               <w:rPr>
@@ -10373,7 +10277,6 @@
                 <w:color w:val="202122"/>
                 <w:szCs w:val="24"/>
               </w:rPr>
-              <w:lastRenderedPageBreak/>
               <w:t>Tutor Mike</w:t>
             </w:r>
           </w:p>
@@ -10546,6 +10449,7 @@
                 <w:color w:val="202122"/>
                 <w:szCs w:val="24"/>
               </w:rPr>
+              <w:lastRenderedPageBreak/>
               <w:t>Comércio eletrônico</w:t>
             </w:r>
           </w:p>
@@ -10848,7 +10752,7 @@
                 <w:szCs w:val="24"/>
               </w:rPr>
             </w:pPr>
-            <w:hyperlink r:id="rId19" w:tooltip="Amazon Alexa" w:history="1">
+            <w:hyperlink r:id="rId17" w:tooltip="Amazon Alexa" w:history="1">
               <w:r>
                 <w:rPr>
                   <w:rStyle w:val="Hyperlink"/>
@@ -10872,8 +10776,6 @@
         </w:pBdr>
         <w:rPr>
           <w:rStyle w:val="mw-headline"/>
-          <w:b w:val="0"/>
-          <w:bCs w:val="0"/>
         </w:rPr>
       </w:pPr>
       <w:bookmarkStart w:id="22" w:name="_Toc150835363"/>
@@ -10885,6 +10787,7 @@
       </w:r>
       <w:bookmarkEnd w:id="22"/>
     </w:p>
+    <w:p/>
     <w:p>
       <w:pPr>
         <w:ind w:firstLine="576"/>
@@ -10900,7 +10803,7 @@
       <w:r>
         <w:t>Assistentes virtuais fazem uso do </w:t>
       </w:r>
-      <w:hyperlink r:id="rId20" w:tooltip="Processamento de linguagem natural" w:history="1">
+      <w:hyperlink r:id="rId18" w:tooltip="Processamento de linguagem natural" w:history="1">
         <w:r>
           <w:rPr>
             <w:rStyle w:val="Hyperlink"/>
@@ -10976,7 +10879,7 @@
       <w:r>
         <w:t>Para que a interação entre os assistentes de voz e seus usuários ocorra em sua plenitude é necessária uma boa conexão à internet. De preferência, o dispositivo utilizado precisa estar conectado com uma rede </w:t>
       </w:r>
-      <w:hyperlink r:id="rId21" w:tooltip="Wi-Fi" w:history="1">
+      <w:hyperlink r:id="rId19" w:tooltip="Wi-Fi" w:history="1">
         <w:r>
           <w:rPr>
             <w:rStyle w:val="Hyperlink"/>
@@ -11010,6 +10913,38 @@
     </w:p>
     <w:p>
       <w:pPr>
+        <w:ind w:firstLine="576"/>
+        <w:rPr>
+          <w:vertAlign w:val="superscript"/>
+        </w:rPr>
+      </w:pPr>
+    </w:p>
+    <w:p>
+      <w:pPr>
+        <w:ind w:firstLine="576"/>
+        <w:rPr>
+          <w:vertAlign w:val="superscript"/>
+        </w:rPr>
+      </w:pPr>
+    </w:p>
+    <w:p>
+      <w:pPr>
+        <w:ind w:firstLine="576"/>
+        <w:rPr>
+          <w:vertAlign w:val="superscript"/>
+        </w:rPr>
+      </w:pPr>
+    </w:p>
+    <w:p>
+      <w:pPr>
+        <w:ind w:firstLine="576"/>
+        <w:rPr>
+          <w:vertAlign w:val="superscript"/>
+        </w:rPr>
+      </w:pPr>
+    </w:p>
+    <w:p>
+      <w:pPr>
         <w:pStyle w:val="Ttulo2"/>
       </w:pPr>
       <w:bookmarkStart w:id="23" w:name="_Toc150835364"/>
@@ -11028,6 +10963,7 @@
         <w:t xml:space="preserve"> </w:t>
       </w:r>
     </w:p>
+    <w:p/>
     <w:p>
       <w:pPr>
         <w:rPr>
@@ -11149,21 +11085,26 @@
         <w:t>rio com comandos de voz.</w:t>
       </w:r>
     </w:p>
+    <w:p>
+      <w:pPr>
+        <w:ind w:firstLine="576"/>
+      </w:pPr>
+    </w:p>
+    <w:p>
+      <w:pPr>
+        <w:pStyle w:val="Ttulo2"/>
+      </w:pPr>
+      <w:r>
+        <w:t> </w:t>
+      </w:r>
+      <w:bookmarkStart w:id="24" w:name="_Toc150835365"/>
+      <w:r>
+        <w:t>Desvantagens</w:t>
+      </w:r>
+      <w:bookmarkEnd w:id="24"/>
+    </w:p>
     <w:p/>
     <w:p>
-      <w:pPr>
-        <w:pStyle w:val="Ttulo2"/>
-      </w:pPr>
-      <w:r>
-        <w:t> </w:t>
-      </w:r>
-      <w:bookmarkStart w:id="24" w:name="_Toc150835365"/>
-      <w:r>
-        <w:t>Desvantagens</w:t>
-      </w:r>
-      <w:bookmarkEnd w:id="24"/>
-    </w:p>
-    <w:p>
       <w:r>
         <w:t>No entanto, também há algumas desvantagens a ter em conta num assistente virtual:</w:t>
       </w:r>
@@ -11235,12 +11176,14 @@
         <w:ind w:firstLine="576"/>
       </w:pPr>
       <w:r>
-        <w:t xml:space="preserve">Em resumo, um assistente virtual pode ser uma ferramenta poderosa para ajudar as pessoas a tornarem-se mais produtivas e eficientes nas suas atividades diárias, mas </w:t>
-      </w:r>
-      <w:r>
         <w:lastRenderedPageBreak/>
-        <w:t>também é importante estar ciente das suas limitações e possíveis preocupações de privacidade.</w:t>
-      </w:r>
+        <w:t>Em resumo, um assistente virtual pode ser uma ferramenta poderosa para ajudar as pessoas a tornarem-se mais produtivas e eficientes nas suas atividades diárias, mas também é importante estar ciente das suas limitações e possíveis preocupações de privacidade.</w:t>
+      </w:r>
+    </w:p>
+    <w:p>
+      <w:pPr>
+        <w:ind w:firstLine="576"/>
+      </w:pPr>
     </w:p>
     <w:p>
       <w:pPr>
@@ -11428,40 +11371,6 @@
       <w:pPr>
         <w:spacing w:line="276" w:lineRule="auto"/>
         <w:ind w:firstLine="708"/>
-        <w:rPr>
-          <w:rFonts w:cs="Times New Roman"/>
-          <w:color w:val="000000"/>
-          <w:szCs w:val="24"/>
-          <w:shd w:val="clear" w:color="auto" w:fill="FFFFFF"/>
-        </w:rPr>
-      </w:pPr>
-    </w:p>
-    <w:p>
-      <w:pPr>
-        <w:spacing w:line="276" w:lineRule="auto"/>
-        <w:ind w:firstLine="708"/>
-        <w:rPr>
-          <w:rFonts w:cs="Times New Roman"/>
-          <w:color w:val="000000"/>
-          <w:szCs w:val="24"/>
-          <w:shd w:val="clear" w:color="auto" w:fill="FFFFFF"/>
-        </w:rPr>
-      </w:pPr>
-    </w:p>
-    <w:p>
-      <w:pPr>
-        <w:spacing w:line="276" w:lineRule="auto"/>
-        <w:rPr>
-          <w:rFonts w:cs="Times New Roman"/>
-          <w:color w:val="000000"/>
-          <w:szCs w:val="24"/>
-          <w:shd w:val="clear" w:color="auto" w:fill="FFFFFF"/>
-        </w:rPr>
-      </w:pPr>
-    </w:p>
-    <w:p>
-      <w:pPr>
-        <w:spacing w:line="276" w:lineRule="auto"/>
         <w:rPr>
           <w:rFonts w:cs="Times New Roman"/>
           <w:color w:val="000000"/>
@@ -11650,36 +11559,36 @@
         <w:rPr>
           <w:b/>
         </w:rPr>
+        <w:t>1.13.1.4</w:t>
+      </w:r>
+      <w:r>
+        <w:tab/>
+      </w:r>
+      <w:r>
+        <w:t xml:space="preserve">• </w:t>
+      </w:r>
+      <w:r>
+        <w:rPr>
+          <w:b/>
+        </w:rPr>
+        <w:t>Educacional</w:t>
+      </w:r>
+      <w:r>
+        <w:t xml:space="preserve">: tem o objetivo de atender alunos e professores, fornecendo diversos tipos e informação e respondendo </w:t>
+      </w:r>
+      <w:r>
+        <w:t>a</w:t>
+      </w:r>
+      <w:r>
+        <w:t xml:space="preserve"> dúvidas.</w:t>
+      </w:r>
+    </w:p>
+    <w:p>
+      <w:r>
+        <w:rPr>
+          <w:b/>
+        </w:rPr>
         <w:lastRenderedPageBreak/>
-        <w:t>1.13.1.4</w:t>
-      </w:r>
-      <w:r>
-        <w:tab/>
-      </w:r>
-      <w:r>
-        <w:t xml:space="preserve">• </w:t>
-      </w:r>
-      <w:r>
-        <w:rPr>
-          <w:b/>
-        </w:rPr>
-        <w:t>Educacional</w:t>
-      </w:r>
-      <w:r>
-        <w:t xml:space="preserve">: tem o objetivo de atender alunos e professores, fornecendo diversos tipos e informação e respondendo </w:t>
-      </w:r>
-      <w:r>
-        <w:t>a</w:t>
-      </w:r>
-      <w:r>
-        <w:t xml:space="preserve"> dúvidas.</w:t>
-      </w:r>
-    </w:p>
-    <w:p>
-      <w:r>
-        <w:rPr>
-          <w:b/>
-        </w:rPr>
         <w:t>1.13.1.5</w:t>
       </w:r>
       <w:r>
@@ -11850,15 +11759,23 @@
       <w:pPr>
         <w:ind w:firstLine="708"/>
         <w:rPr>
+          <w:shd w:val="clear" w:color="auto" w:fill="FDFEFE"/>
+        </w:rPr>
+      </w:pPr>
+      <w:r>
+        <w:rPr>
+          <w:shd w:val="clear" w:color="auto" w:fill="FDFEFE"/>
+        </w:rPr>
+        <w:t>Muitas vezes um assistente virtual é interpretado ou conhecido como um tipo mais avançado de chatbot, por realizar tarefas mais complexas e interações mais naturais com os usuários. Eles são projetados para serem mais personalizados e contextuais em suas respostas e podem executar várias funções para ajudar os usuários em suas necessidades.</w:t>
+      </w:r>
+    </w:p>
+    <w:p>
+      <w:pPr>
+        <w:ind w:firstLine="708"/>
+        <w:rPr>
           <w:color w:val="202122"/>
         </w:rPr>
       </w:pPr>
-      <w:r>
-        <w:rPr>
-          <w:shd w:val="clear" w:color="auto" w:fill="FDFEFE"/>
-        </w:rPr>
-        <w:t>Muitas vezes um assistente virtual é interpretado ou conhecido como um tipo mais avançado de chatbot, por realizar tarefas mais complexas e interações mais naturais com os usuários. Eles são projetados para serem mais personalizados e contextuais em suas respostas e podem executar várias funções para ajudar os usuários em suas necessidades.</w:t>
-      </w:r>
     </w:p>
     <w:p>
       <w:pPr>
@@ -11870,6 +11787,7 @@
       </w:r>
       <w:bookmarkEnd w:id="29"/>
     </w:p>
+    <w:p/>
     <w:p>
       <w:pPr>
         <w:rPr>
@@ -11958,6 +11876,14 @@
     </w:p>
     <w:p>
       <w:pPr>
+        <w:rPr>
+          <w:rFonts w:cs="Times New Roman"/>
+          <w:lang w:val="pt-BR"/>
+        </w:rPr>
+      </w:pPr>
+    </w:p>
+    <w:p>
+      <w:pPr>
         <w:pStyle w:val="Ttulo2"/>
       </w:pPr>
       <w:bookmarkStart w:id="30" w:name="_Toc150835368"/>
@@ -11966,6 +11892,7 @@
       </w:r>
       <w:bookmarkEnd w:id="30"/>
     </w:p>
+    <w:p/>
     <w:p>
       <w:pPr>
         <w:rPr>
@@ -12313,16 +12240,30 @@
     </w:p>
     <w:p>
       <w:pPr>
+        <w:rPr>
+          <w:rFonts w:cs="Times New Roman"/>
+          <w:lang w:val="pt-BR"/>
+        </w:rPr>
+      </w:pPr>
+    </w:p>
+    <w:p>
+      <w:pPr>
+        <w:rPr>
+          <w:rFonts w:cs="Times New Roman"/>
+          <w:lang w:val="pt-BR"/>
+        </w:rPr>
+      </w:pPr>
+    </w:p>
+    <w:p>
+      <w:pPr>
         <w:pStyle w:val="Ttulo2"/>
-        <w:rPr>
-          <w:b w:val="0"/>
-          <w:bCs w:val="0"/>
-        </w:rPr>
-      </w:pPr>
-      <w:r>
+      </w:pPr>
+      <w:r>
+        <w:lastRenderedPageBreak/>
         <w:t>Vantagens da inteligência artificial</w:t>
       </w:r>
     </w:p>
+    <w:p/>
     <w:p>
       <w:pPr>
         <w:rPr>
@@ -12440,11 +12381,7 @@
         <w:t xml:space="preserve"> Por exemplo numa empresa, caso</w:t>
       </w:r>
       <w:r>
-        <w:t xml:space="preserve"> pretenda-se avaliar a melhor estratégia de marketing, uma inteligência </w:t>
-      </w:r>
-      <w:r>
-        <w:lastRenderedPageBreak/>
-        <w:t xml:space="preserve">artificial treinada para o efeito ajudaria </w:t>
+        <w:t xml:space="preserve"> pretenda-se avaliar a melhor estratégia de marketing, uma inteligência artificial treinada para o efeito ajudaria </w:t>
       </w:r>
       <w:r>
         <w:t>de modo rápido ao levantar dados precisos</w:t>
@@ -12968,6 +12905,7 @@
           <w:color w:val="000000" w:themeColor="text1"/>
           <w:szCs w:val="24"/>
         </w:rPr>
+        <w:lastRenderedPageBreak/>
         <w:t xml:space="preserve">Além de serem onerosos e, muitas vezes, demorados, esses procedimentos de troca de equipes podem gerar erros, principalmente quando os profissionais </w:t>
       </w:r>
       <w:r>
@@ -12986,15 +12924,6 @@
         </w:rPr>
         <w:t xml:space="preserve"> no início ou no fim do expediente.</w:t>
       </w:r>
-    </w:p>
-    <w:p>
-      <w:pPr>
-        <w:rPr>
-          <w:rFonts w:cs="Times New Roman"/>
-          <w:color w:val="000000" w:themeColor="text1"/>
-          <w:szCs w:val="24"/>
-        </w:rPr>
-      </w:pPr>
     </w:p>
     <w:p>
       <w:pPr>
@@ -13063,7 +12992,6 @@
           <w:color w:val="000000" w:themeColor="text1"/>
           <w:szCs w:val="24"/>
         </w:rPr>
-        <w:lastRenderedPageBreak/>
         <w:t>Dessa forma, a Inteligência Artificial pode assumir riscos em nome dos humanos: atuar em um ambiente contaminado, desarmar uma bomba ou até explorar ambientes que o corpo humano não é capaz de suportar — locais caracterizados pelo alto frio, calor ou pressão, por exemplo.</w:t>
       </w:r>
     </w:p>
@@ -13218,11 +13146,15 @@
     </w:p>
     <w:p>
       <w:pPr>
+        <w:rPr>
+          <w:rFonts w:cs="Times New Roman"/>
+          <w:szCs w:val="24"/>
+        </w:rPr>
+      </w:pPr>
+    </w:p>
+    <w:p>
+      <w:pPr>
         <w:pStyle w:val="Ttulo2"/>
-        <w:rPr>
-          <w:b w:val="0"/>
-          <w:bCs w:val="0"/>
-        </w:rPr>
       </w:pPr>
       <w:r>
         <w:t xml:space="preserve"> </w:t>
@@ -13231,6 +13163,7 @@
         <w:t>Desvantagens da inteligência artificial</w:t>
       </w:r>
     </w:p>
+    <w:p/>
     <w:p>
       <w:pPr>
         <w:rPr>
@@ -13267,29 +13200,20 @@
       <w:pPr>
         <w:rPr>
           <w:rFonts w:cs="Times New Roman"/>
-          <w:szCs w:val="24"/>
-        </w:rPr>
-      </w:pPr>
-    </w:p>
-    <w:p>
-      <w:pPr>
-        <w:rPr>
-          <w:rFonts w:cs="Times New Roman"/>
           <w:b/>
           <w:bCs/>
           <w:szCs w:val="24"/>
         </w:rPr>
       </w:pPr>
-    </w:p>
-    <w:p>
-      <w:pPr>
+      <w:r>
         <w:rPr>
           <w:rFonts w:cs="Times New Roman"/>
           <w:b/>
           <w:bCs/>
           <w:szCs w:val="24"/>
         </w:rPr>
-      </w:pPr>
+        <w:t>Riscos de gerar o aumento de desemprego</w:t>
+      </w:r>
       <w:r>
         <w:rPr>
           <w:rFonts w:cs="Times New Roman"/>
@@ -13297,15 +13221,6 @@
           <w:bCs/>
           <w:szCs w:val="24"/>
         </w:rPr>
-        <w:t>Riscos de gerar o aumento de desemprego</w:t>
-      </w:r>
-      <w:r>
-        <w:rPr>
-          <w:rFonts w:cs="Times New Roman"/>
-          <w:b/>
-          <w:bCs/>
-          <w:szCs w:val="24"/>
-        </w:rPr>
         <w:t xml:space="preserve">: </w:t>
       </w:r>
       <w:r>
@@ -13374,6 +13289,7 @@
           <w:color w:val="000000" w:themeColor="text1"/>
           <w:szCs w:val="24"/>
         </w:rPr>
+        <w:lastRenderedPageBreak/>
         <w:t>Esse é um ingrediente essencial que difere as duas vertentes do novo mundo: os seres humanos e a tecnologia. Entretanto, com o avanço potencial das ferramentas e recursos disponíveis para aplicação em inovações, será preciso aumentar o escopo regulatório, de forma a gerenciar adequadamente a relação entre os humanos e as máquinas.</w:t>
       </w:r>
     </w:p>
@@ -13390,15 +13306,7 @@
           <w:rFonts w:cs="Times New Roman"/>
           <w:szCs w:val="24"/>
         </w:rPr>
-        <w:t xml:space="preserve">Além disso, será necessário criar formas efetivas para mitigar os riscos do crime cibernético. Imagine a tomada de uma fábrica inteira interconectada por sistemas baseados em IA e IoT (Internet das Coisas) Como não pagar o resgate de uma </w:t>
-      </w:r>
-      <w:r>
-        <w:rPr>
-          <w:rFonts w:cs="Times New Roman"/>
-          <w:szCs w:val="24"/>
-        </w:rPr>
-        <w:lastRenderedPageBreak/>
-        <w:t>infraestrutura que, parada, poderá gerar prejuízos inimagináveis para a gestão do negócio?</w:t>
+        <w:t>Além disso, será necessário criar formas efetivas para mitigar os riscos do crime cibernético. Imagine a tomada de uma fábrica inteira interconectada por sistemas baseados em IA e IoT (Internet das Coisas) Como não pagar o resgate de uma infraestrutura que, parada, poderá gerar prejuízos inimagináveis para a gestão do negócio?</w:t>
       </w:r>
     </w:p>
     <w:p>
@@ -13786,6 +13694,7 @@
         <w:t>Introdução e Contextualização</w:t>
       </w:r>
     </w:p>
+    <w:p/>
     <w:p>
       <w:pPr>
         <w:ind w:firstLine="576"/>
@@ -13802,6 +13711,7 @@
         <w:t>Objetivos Práticos</w:t>
       </w:r>
     </w:p>
+    <w:p/>
     <w:p>
       <w:pPr>
         <w:ind w:firstLine="576"/>
@@ -13823,19 +13733,19 @@
         <w:t>Metodologia Aplicada</w:t>
       </w:r>
     </w:p>
+    <w:p/>
     <w:p>
       <w:pPr>
         <w:ind w:firstLine="576"/>
       </w:pPr>
       <w:r>
-        <w:t>A metodologia ado</w:t>
-      </w:r>
-      <w:r>
-        <w:t>p</w:t>
-      </w:r>
-      <w:r>
-        <w:t>tada para a implementação do assistente virtual baseia-se na utilização de modelos de aprendizado de máquina para o processamento de linguagem natural, combinado com algoritmos avançados de IA para análise e resposta às solicitações dos usuários. O assistente será treinado com conjuntos de dados diversificados para aprimorar suas capacidades de interação e compreensão.</w:t>
-      </w:r>
+        <w:t>A metodologia adoptada para a implementação do assistente virtual baseia-se na utilização de modelos de aprendizado de máquina para o processamento de linguagem natural, combinado com algoritmos avançados de IA para análise e resposta às solicitações dos usuários. O assistente será treinado com conjuntos de dados diversificados para aprimorar suas capacidades de interação e compreensão.</w:t>
+      </w:r>
+    </w:p>
+    <w:p>
+      <w:pPr>
+        <w:ind w:firstLine="576"/>
+      </w:pPr>
     </w:p>
     <w:p>
       <w:pPr>
@@ -13845,6 +13755,7 @@
         <w:t>**3.5 Contextualização Prática**</w:t>
       </w:r>
     </w:p>
+    <w:p/>
     <w:p>
       <w:pPr>
         <w:ind w:firstLine="576"/>
@@ -13858,6 +13769,7 @@
         <w:pStyle w:val="Ttulo2"/>
       </w:pPr>
       <w:r>
+        <w:lastRenderedPageBreak/>
         <w:t>**3.6 Descrição dos Recursos Necessários**</w:t>
       </w:r>
     </w:p>
@@ -13898,19 +13810,37 @@
     </w:p>
     <w:p>
       <w:pPr>
+        <w:pStyle w:val="PargrafodaLista"/>
+        <w:numPr>
+          <w:ilvl w:val="0"/>
+          <w:numId w:val="16"/>
+        </w:numPr>
+      </w:pPr>
+      <w:bookmarkStart w:id="37" w:name="_GoBack"/>
+      <w:bookmarkEnd w:id="37"/>
+    </w:p>
+    <w:p>
+      <w:pPr>
         <w:pStyle w:val="Ttulo2"/>
         <w:rPr>
           <w:lang w:val="pt-BR"/>
         </w:rPr>
       </w:pPr>
-      <w:bookmarkStart w:id="37" w:name="_Toc150835378"/>
+      <w:bookmarkStart w:id="38" w:name="_Toc150835378"/>
       <w:r>
         <w:rPr>
           <w:lang w:val="pt-BR"/>
         </w:rPr>
         <w:t>Linguagem utilizada</w:t>
       </w:r>
-      <w:bookmarkEnd w:id="37"/>
+      <w:bookmarkEnd w:id="38"/>
+    </w:p>
+    <w:p>
+      <w:pPr>
+        <w:rPr>
+          <w:lang w:val="pt-BR"/>
+        </w:rPr>
+      </w:pPr>
     </w:p>
     <w:p>
       <w:pPr>
@@ -13925,15 +13855,7 @@
           <w:lang w:val="pt-BR"/>
         </w:rPr>
         <w:tab/>
-        <w:t xml:space="preserve">Para o desenvolvimento do assistente foi utilizada a linguagem de programação Python, uma linguagem de programação de sintaxe simples, com grande facilidade ao lidar com grandes volumes de dados, é muito indicada para a área de ciência e análise de </w:t>
-      </w:r>
-      <w:r>
-        <w:rPr>
-          <w:rFonts w:cs="Times New Roman"/>
-          <w:lang w:val="pt-BR"/>
-        </w:rPr>
-        <w:lastRenderedPageBreak/>
-        <w:t>dados, ramos que estão diretamente ligados à inteligência artificial e por sua vez, assistentes virtuais.</w:t>
+        <w:t>Para o desenvolvimento do assistente foi utilizada a linguagem de programação Python, uma linguagem de programação de sintaxe simples, com grande facilidade ao lidar com grandes volumes de dados, é muito indicada para a área de ciência e análise de dados, ramos que estão diretamente ligados à inteligência artificial e por sua vez, assistentes virtuais.</w:t>
       </w:r>
     </w:p>
     <w:p>
@@ -13972,20 +13894,27 @@
           <w:lang w:val="pt-BR"/>
         </w:rPr>
       </w:pPr>
-      <w:bookmarkStart w:id="38" w:name="_Toc150835379"/>
+      <w:bookmarkStart w:id="39" w:name="_Toc150835379"/>
       <w:r>
         <w:rPr>
           <w:lang w:val="pt-BR"/>
         </w:rPr>
         <w:t>Tecnologias utilizadas</w:t>
       </w:r>
-      <w:bookmarkEnd w:id="38"/>
+      <w:bookmarkEnd w:id="39"/>
       <w:r>
         <w:rPr>
           <w:lang w:val="pt-BR"/>
         </w:rPr>
         <w:tab/>
       </w:r>
+    </w:p>
+    <w:p>
+      <w:pPr>
+        <w:rPr>
+          <w:lang w:val="pt-BR"/>
+        </w:rPr>
+      </w:pPr>
     </w:p>
     <w:p>
       <w:pPr>
@@ -14030,8 +13959,32 @@
           <w:rFonts w:cs="Times New Roman"/>
           <w:lang w:val="pt-BR"/>
         </w:rPr>
-        <w:t xml:space="preserve"> são ambos ambientes de desenvolvimento que suportam a linguagem Python. eles foram utilizados por nós devido a facilidade que os mesmos oferecem tanto para testar, como para desenvolver de maneira geral.</w:t>
-      </w:r>
+        <w:t xml:space="preserve"> são ambos ambientes de desenvolvimento que suportam a linguagem Python. </w:t>
+      </w:r>
+      <w:proofErr w:type="gramStart"/>
+      <w:r>
+        <w:rPr>
+          <w:rFonts w:cs="Times New Roman"/>
+          <w:lang w:val="pt-BR"/>
+        </w:rPr>
+        <w:t>eles</w:t>
+      </w:r>
+      <w:proofErr w:type="gramEnd"/>
+      <w:r>
+        <w:rPr>
+          <w:rFonts w:cs="Times New Roman"/>
+          <w:lang w:val="pt-BR"/>
+        </w:rPr>
+        <w:t xml:space="preserve"> foram utilizados por nós devido a facilidade que os mesmos oferecem tanto para testar, como para desenvolver de maneira geral.</w:t>
+      </w:r>
+    </w:p>
+    <w:p>
+      <w:pPr>
+        <w:rPr>
+          <w:rFonts w:cs="Times New Roman"/>
+          <w:lang w:val="pt-BR"/>
+        </w:rPr>
+      </w:pPr>
     </w:p>
     <w:p>
       <w:pPr>
@@ -14041,6 +13994,7 @@
         <w:t>Cronograma ou Plano de Execução**</w:t>
       </w:r>
     </w:p>
+    <w:p/>
     <w:p>
       <w:pPr>
         <w:ind w:firstLine="576"/>
@@ -14051,17 +14005,24 @@
     </w:p>
     <w:p>
       <w:pPr>
+        <w:ind w:firstLine="576"/>
+      </w:pPr>
+    </w:p>
+    <w:p>
+      <w:pPr>
         <w:pStyle w:val="Ttulo2"/>
       </w:pPr>
       <w:r>
         <w:t>Análise de Viabilidade**</w:t>
       </w:r>
     </w:p>
+    <w:p/>
     <w:p>
       <w:pPr>
         <w:ind w:firstLine="576"/>
       </w:pPr>
       <w:r>
+        <w:lastRenderedPageBreak/>
         <w:t>A análise de viabilidade considerou aspectos técnicos, custos, potencial de mercado e benefícios esperados. A avaliação indica que o projeto é viável e pode oferecer uma solução inovadora e competitiva no mercado de assistentes virtuais.</w:t>
       </w:r>
     </w:p>
@@ -14075,7 +14036,7 @@
       </w:pPr>
     </w:p>
     <w:sectPr>
-      <w:footerReference w:type="default" r:id="rId22"/>
+      <w:footerReference w:type="default" r:id="rId20"/>
       <w:pgSz w:w="11906" w:h="16838"/>
       <w:pgMar w:top="1417" w:right="1701" w:bottom="1417" w:left="1701" w:header="708" w:footer="708" w:gutter="0"/>
       <w:cols w:space="708"/>
@@ -14086,7 +14047,7 @@
 </file>
 
 <file path=word/comments.xml><?xml version="1.0" encoding="utf-8"?>
-<w:comments xmlns:wpc="http://schemas.microsoft.com/office/word/2010/wordprocessingCanvas" xmlns:cx="http://schemas.microsoft.com/office/drawing/2014/chartex" xmlns:cx1="http://schemas.microsoft.com/office/drawing/2015/9/8/chartex" xmlns:cx2="http://schemas.microsoft.com/office/drawing/2015/10/21/chartex" xmlns:cx3="http://schemas.microsoft.com/office/drawing/2016/5/9/chartex" xmlns:cx4="http://schemas.microsoft.com/office/drawing/2016/5/10/chartex" xmlns:cx5="http://schemas.microsoft.com/office/drawing/2016/5/11/chartex" xmlns:cx6="http://schemas.microsoft.com/office/drawing/2016/5/12/chartex" xmlns:cx7="http://schemas.microsoft.com/office/drawing/2016/5/13/chartex" xmlns:cx8="http://schemas.microsoft.com/office/drawing/2016/5/14/chartex" xmlns:mc="http://schemas.openxmlformats.org/markup-compatibility/2006" xmlns:aink="http://schemas.microsoft.com/office/drawing/2016/ink" xmlns:am3d="http://schemas.microsoft.com/office/drawing/2017/model3d" xmlns:o="urn:schemas-microsoft-com:office:office" xmlns:oel="http://schemas.microsoft.com/office/2019/extlst" xmlns:r="http://schemas.openxmlformats.org/officeDocument/2006/relationships" xmlns:m="http://schemas.openxmlformats.org/officeDocument/2006/math" xmlns:v="urn:schemas-microsoft-com:vml" xmlns:wp14="http://schemas.microsoft.com/office/word/2010/wordprocessingDrawing" xmlns:wp="http://schemas.openxmlformats.org/drawingml/2006/wordprocessingDrawing" xmlns:w10="urn:schemas-microsoft-com:office:word" xmlns:w="http://schemas.openxmlformats.org/wordprocessingml/2006/main" xmlns:w14="http://schemas.microsoft.com/office/word/2010/wordml" xmlns:w15="http://schemas.microsoft.com/office/word/2012/wordml" xmlns:w16cex="http://schemas.microsoft.com/office/word/2018/wordml/cex" xmlns:w16cid="http://schemas.microsoft.com/office/word/2016/wordml/cid" xmlns:w16="http://schemas.microsoft.com/office/word/2018/wordml" xmlns:w16sdtdh="http://schemas.microsoft.com/office/word/2020/wordml/sdtdatahash" xmlns:w16se="http://schemas.microsoft.com/office/word/2015/wordml/symex" xmlns:wpg="http://schemas.microsoft.com/office/word/2010/wordprocessingGroup" xmlns:wpi="http://schemas.microsoft.com/office/word/2010/wordprocessingInk" xmlns:wne="http://schemas.microsoft.com/office/word/2006/wordml" xmlns:wps="http://schemas.microsoft.com/office/word/2010/wordprocessingShape" mc:Ignorable="w14 w15 w16se w16cid w16 w16cex w16sdtdh wp14">
+<w:comments xmlns:wpc="http://schemas.microsoft.com/office/word/2010/wordprocessingCanvas" xmlns:mc="http://schemas.openxmlformats.org/markup-compatibility/2006" xmlns:o="urn:schemas-microsoft-com:office:office" xmlns:r="http://schemas.openxmlformats.org/officeDocument/2006/relationships" xmlns:m="http://schemas.openxmlformats.org/officeDocument/2006/math" xmlns:v="urn:schemas-microsoft-com:vml" xmlns:wp14="http://schemas.microsoft.com/office/word/2010/wordprocessingDrawing" xmlns:wp="http://schemas.openxmlformats.org/drawingml/2006/wordprocessingDrawing" xmlns:w10="urn:schemas-microsoft-com:office:word" xmlns:w="http://schemas.openxmlformats.org/wordprocessingml/2006/main" xmlns:w14="http://schemas.microsoft.com/office/word/2010/wordml" xmlns:w15="http://schemas.microsoft.com/office/word/2012/wordml" xmlns:wpg="http://schemas.microsoft.com/office/word/2010/wordprocessingGroup" xmlns:wpi="http://schemas.microsoft.com/office/word/2010/wordprocessingInk" xmlns:wne="http://schemas.microsoft.com/office/word/2006/wordml" xmlns:wps="http://schemas.microsoft.com/office/word/2010/wordprocessingShape" mc:Ignorable="w14 w15 wp14">
   <w:comment w:id="2" w:author="244947926324" w:date="2023-11-23T23:19:00Z" w:initials="H">
     <w:p>
       <w:pPr>
@@ -14110,7 +14071,7 @@
 </file>
 
 <file path=word/commentsExtended.xml><?xml version="1.0" encoding="utf-8"?>
-<w15:commentsEx xmlns:wpc="http://schemas.microsoft.com/office/word/2010/wordprocessingCanvas" xmlns:cx="http://schemas.microsoft.com/office/drawing/2014/chartex" xmlns:cx1="http://schemas.microsoft.com/office/drawing/2015/9/8/chartex" xmlns:cx2="http://schemas.microsoft.com/office/drawing/2015/10/21/chartex" xmlns:cx3="http://schemas.microsoft.com/office/drawing/2016/5/9/chartex" xmlns:cx4="http://schemas.microsoft.com/office/drawing/2016/5/10/chartex" xmlns:cx5="http://schemas.microsoft.com/office/drawing/2016/5/11/chartex" xmlns:cx6="http://schemas.microsoft.com/office/drawing/2016/5/12/chartex" xmlns:cx7="http://schemas.microsoft.com/office/drawing/2016/5/13/chartex" xmlns:cx8="http://schemas.microsoft.com/office/drawing/2016/5/14/chartex" xmlns:mc="http://schemas.openxmlformats.org/markup-compatibility/2006" xmlns:aink="http://schemas.microsoft.com/office/drawing/2016/ink" xmlns:am3d="http://schemas.microsoft.com/office/drawing/2017/model3d" xmlns:o="urn:schemas-microsoft-com:office:office" xmlns:oel="http://schemas.microsoft.com/office/2019/extlst" xmlns:r="http://schemas.openxmlformats.org/officeDocument/2006/relationships" xmlns:m="http://schemas.openxmlformats.org/officeDocument/2006/math" xmlns:v="urn:schemas-microsoft-com:vml" xmlns:wp14="http://schemas.microsoft.com/office/word/2010/wordprocessingDrawing" xmlns:wp="http://schemas.openxmlformats.org/drawingml/2006/wordprocessingDrawing" xmlns:w10="urn:schemas-microsoft-com:office:word" xmlns:w="http://schemas.openxmlformats.org/wordprocessingml/2006/main" xmlns:w14="http://schemas.microsoft.com/office/word/2010/wordml" xmlns:w15="http://schemas.microsoft.com/office/word/2012/wordml" xmlns:w16cex="http://schemas.microsoft.com/office/word/2018/wordml/cex" xmlns:w16cid="http://schemas.microsoft.com/office/word/2016/wordml/cid" xmlns:w16="http://schemas.microsoft.com/office/word/2018/wordml" xmlns:w16sdtdh="http://schemas.microsoft.com/office/word/2020/wordml/sdtdatahash" xmlns:w16se="http://schemas.microsoft.com/office/word/2015/wordml/symex" xmlns:wpg="http://schemas.microsoft.com/office/word/2010/wordprocessingGroup" xmlns:wpi="http://schemas.microsoft.com/office/word/2010/wordprocessingInk" xmlns:wne="http://schemas.microsoft.com/office/word/2006/wordml" xmlns:wps="http://schemas.microsoft.com/office/word/2010/wordprocessingShape" mc:Ignorable="w14 w15 w16se w16cid w16 w16cex w16sdtdh wp14">
+<w15:commentsEx xmlns:wpc="http://schemas.microsoft.com/office/word/2010/wordprocessingCanvas" xmlns:mc="http://schemas.openxmlformats.org/markup-compatibility/2006" xmlns:o="urn:schemas-microsoft-com:office:office" xmlns:r="http://schemas.openxmlformats.org/officeDocument/2006/relationships" xmlns:m="http://schemas.openxmlformats.org/officeDocument/2006/math" xmlns:v="urn:schemas-microsoft-com:vml" xmlns:wp14="http://schemas.microsoft.com/office/word/2010/wordprocessingDrawing" xmlns:wp="http://schemas.openxmlformats.org/drawingml/2006/wordprocessingDrawing" xmlns:w10="urn:schemas-microsoft-com:office:word" xmlns:w="http://schemas.openxmlformats.org/wordprocessingml/2006/main" xmlns:w14="http://schemas.microsoft.com/office/word/2010/wordml" xmlns:w15="http://schemas.microsoft.com/office/word/2012/wordml" xmlns:wpg="http://schemas.microsoft.com/office/word/2010/wordprocessingGroup" xmlns:wpi="http://schemas.microsoft.com/office/word/2010/wordprocessingInk" xmlns:wne="http://schemas.microsoft.com/office/word/2006/wordml" xmlns:wps="http://schemas.microsoft.com/office/word/2010/wordprocessingShape" mc:Ignorable="w14 w15 wp14">
   <w15:commentEx w15:paraId="271E4A71" w15:done="0"/>
 </w15:commentsEx>
 </file>
@@ -14128,7 +14089,7 @@
 </file>
 
 <file path=word/endnotes.xml><?xml version="1.0" encoding="utf-8"?>
-<w:endnotes xmlns:wpc="http://schemas.microsoft.com/office/word/2010/wordprocessingCanvas" xmlns:cx="http://schemas.microsoft.com/office/drawing/2014/chartex" xmlns:cx1="http://schemas.microsoft.com/office/drawing/2015/9/8/chartex" xmlns:cx2="http://schemas.microsoft.com/office/drawing/2015/10/21/chartex" xmlns:cx3="http://schemas.microsoft.com/office/drawing/2016/5/9/chartex" xmlns:cx4="http://schemas.microsoft.com/office/drawing/2016/5/10/chartex" xmlns:cx5="http://schemas.microsoft.com/office/drawing/2016/5/11/chartex" xmlns:cx6="http://schemas.microsoft.com/office/drawing/2016/5/12/chartex" xmlns:cx7="http://schemas.microsoft.com/office/drawing/2016/5/13/chartex" xmlns:cx8="http://schemas.microsoft.com/office/drawing/2016/5/14/chartex" xmlns:mc="http://schemas.openxmlformats.org/markup-compatibility/2006" xmlns:aink="http://schemas.microsoft.com/office/drawing/2016/ink" xmlns:am3d="http://schemas.microsoft.com/office/drawing/2017/model3d" xmlns:o="urn:schemas-microsoft-com:office:office" xmlns:oel="http://schemas.microsoft.com/office/2019/extlst" xmlns:r="http://schemas.openxmlformats.org/officeDocument/2006/relationships" xmlns:m="http://schemas.openxmlformats.org/officeDocument/2006/math" xmlns:v="urn:schemas-microsoft-com:vml" xmlns:wp14="http://schemas.microsoft.com/office/word/2010/wordprocessingDrawing" xmlns:wp="http://schemas.openxmlformats.org/drawingml/2006/wordprocessingDrawing" xmlns:w10="urn:schemas-microsoft-com:office:word" xmlns:w="http://schemas.openxmlformats.org/wordprocessingml/2006/main" xmlns:w14="http://schemas.microsoft.com/office/word/2010/wordml" xmlns:w15="http://schemas.microsoft.com/office/word/2012/wordml" xmlns:w16cex="http://schemas.microsoft.com/office/word/2018/wordml/cex" xmlns:w16cid="http://schemas.microsoft.com/office/word/2016/wordml/cid" xmlns:w16="http://schemas.microsoft.com/office/word/2018/wordml" xmlns:w16sdtdh="http://schemas.microsoft.com/office/word/2020/wordml/sdtdatahash" xmlns:w16se="http://schemas.microsoft.com/office/word/2015/wordml/symex" xmlns:wpg="http://schemas.microsoft.com/office/word/2010/wordprocessingGroup" xmlns:wpi="http://schemas.microsoft.com/office/word/2010/wordprocessingInk" xmlns:wne="http://schemas.microsoft.com/office/word/2006/wordml" xmlns:wps="http://schemas.microsoft.com/office/word/2010/wordprocessingShape" mc:Ignorable="w14 w15 w16se w16cid w16 w16cex w16sdtdh wp14">
+<w:endnotes xmlns:wpc="http://schemas.microsoft.com/office/word/2010/wordprocessingCanvas" xmlns:mc="http://schemas.openxmlformats.org/markup-compatibility/2006" xmlns:o="urn:schemas-microsoft-com:office:office" xmlns:r="http://schemas.openxmlformats.org/officeDocument/2006/relationships" xmlns:m="http://schemas.openxmlformats.org/officeDocument/2006/math" xmlns:v="urn:schemas-microsoft-com:vml" xmlns:wp14="http://schemas.microsoft.com/office/word/2010/wordprocessingDrawing" xmlns:wp="http://schemas.openxmlformats.org/drawingml/2006/wordprocessingDrawing" xmlns:w10="urn:schemas-microsoft-com:office:word" xmlns:w="http://schemas.openxmlformats.org/wordprocessingml/2006/main" xmlns:w14="http://schemas.microsoft.com/office/word/2010/wordml" xmlns:w15="http://schemas.microsoft.com/office/word/2012/wordml" xmlns:wpg="http://schemas.microsoft.com/office/word/2010/wordprocessingGroup" xmlns:wpi="http://schemas.microsoft.com/office/word/2010/wordprocessingInk" xmlns:wne="http://schemas.microsoft.com/office/word/2006/wordml" xmlns:wps="http://schemas.microsoft.com/office/word/2010/wordprocessingShape" mc:Ignorable="w14 w15 wp14">
   <w:endnote w:type="separator" w:id="-1">
     <w:p>
       <w:pPr>
@@ -14153,7 +14114,7 @@
 </file>
 
 <file path=word/footer1.xml><?xml version="1.0" encoding="utf-8"?>
-<w:ftr xmlns:wpc="http://schemas.microsoft.com/office/word/2010/wordprocessingCanvas" xmlns:cx="http://schemas.microsoft.com/office/drawing/2014/chartex" xmlns:cx1="http://schemas.microsoft.com/office/drawing/2015/9/8/chartex" xmlns:cx2="http://schemas.microsoft.com/office/drawing/2015/10/21/chartex" xmlns:cx3="http://schemas.microsoft.com/office/drawing/2016/5/9/chartex" xmlns:cx4="http://schemas.microsoft.com/office/drawing/2016/5/10/chartex" xmlns:cx5="http://schemas.microsoft.com/office/drawing/2016/5/11/chartex" xmlns:cx6="http://schemas.microsoft.com/office/drawing/2016/5/12/chartex" xmlns:cx7="http://schemas.microsoft.com/office/drawing/2016/5/13/chartex" xmlns:cx8="http://schemas.microsoft.com/office/drawing/2016/5/14/chartex" xmlns:mc="http://schemas.openxmlformats.org/markup-compatibility/2006" xmlns:aink="http://schemas.microsoft.com/office/drawing/2016/ink" xmlns:am3d="http://schemas.microsoft.com/office/drawing/2017/model3d" xmlns:o="urn:schemas-microsoft-com:office:office" xmlns:oel="http://schemas.microsoft.com/office/2019/extlst" xmlns:r="http://schemas.openxmlformats.org/officeDocument/2006/relationships" xmlns:m="http://schemas.openxmlformats.org/officeDocument/2006/math" xmlns:v="urn:schemas-microsoft-com:vml" xmlns:wp14="http://schemas.microsoft.com/office/word/2010/wordprocessingDrawing" xmlns:wp="http://schemas.openxmlformats.org/drawingml/2006/wordprocessingDrawing" xmlns:w10="urn:schemas-microsoft-com:office:word" xmlns:w="http://schemas.openxmlformats.org/wordprocessingml/2006/main" xmlns:w14="http://schemas.microsoft.com/office/word/2010/wordml" xmlns:w15="http://schemas.microsoft.com/office/word/2012/wordml" xmlns:w16cex="http://schemas.microsoft.com/office/word/2018/wordml/cex" xmlns:w16cid="http://schemas.microsoft.com/office/word/2016/wordml/cid" xmlns:w16="http://schemas.microsoft.com/office/word/2018/wordml" xmlns:w16sdtdh="http://schemas.microsoft.com/office/word/2020/wordml/sdtdatahash" xmlns:w16se="http://schemas.microsoft.com/office/word/2015/wordml/symex" xmlns:wpg="http://schemas.microsoft.com/office/word/2010/wordprocessingGroup" xmlns:wpi="http://schemas.microsoft.com/office/word/2010/wordprocessingInk" xmlns:wne="http://schemas.microsoft.com/office/word/2006/wordml" xmlns:wps="http://schemas.microsoft.com/office/word/2010/wordprocessingShape" mc:Ignorable="w14 w15 w16se w16cid w16 w16cex w16sdtdh wp14">
+<w:ftr xmlns:wpc="http://schemas.microsoft.com/office/word/2010/wordprocessingCanvas" xmlns:mc="http://schemas.openxmlformats.org/markup-compatibility/2006" xmlns:o="urn:schemas-microsoft-com:office:office" xmlns:r="http://schemas.openxmlformats.org/officeDocument/2006/relationships" xmlns:m="http://schemas.openxmlformats.org/officeDocument/2006/math" xmlns:v="urn:schemas-microsoft-com:vml" xmlns:wp14="http://schemas.microsoft.com/office/word/2010/wordprocessingDrawing" xmlns:wp="http://schemas.openxmlformats.org/drawingml/2006/wordprocessingDrawing" xmlns:w10="urn:schemas-microsoft-com:office:word" xmlns:w="http://schemas.openxmlformats.org/wordprocessingml/2006/main" xmlns:w14="http://schemas.microsoft.com/office/word/2010/wordml" xmlns:w15="http://schemas.microsoft.com/office/word/2012/wordml" xmlns:wpg="http://schemas.microsoft.com/office/word/2010/wordprocessingGroup" xmlns:wpi="http://schemas.microsoft.com/office/word/2010/wordprocessingInk" xmlns:wne="http://schemas.microsoft.com/office/word/2006/wordml" xmlns:wps="http://schemas.microsoft.com/office/word/2010/wordprocessingShape" mc:Ignorable="w14 w15 wp14">
   <w:sdt>
     <w:sdtPr>
       <w:id w:val="-1420786231"/>
@@ -14162,6 +14123,7 @@
         <w:docPartUnique/>
       </w:docPartObj>
     </w:sdtPr>
+    <w:sdtEndPr/>
     <w:sdtContent>
       <w:p>
         <w:pPr>
@@ -14182,7 +14144,7 @@
             <w:noProof/>
             <w:lang w:val="pt-BR"/>
           </w:rPr>
-          <w:t>23</w:t>
+          <w:t>20</w:t>
         </w:r>
         <w:r>
           <w:fldChar w:fldCharType="end"/>
@@ -14199,7 +14161,7 @@
 </file>
 
 <file path=word/footnotes.xml><?xml version="1.0" encoding="utf-8"?>
-<w:footnotes xmlns:wpc="http://schemas.microsoft.com/office/word/2010/wordprocessingCanvas" xmlns:cx="http://schemas.microsoft.com/office/drawing/2014/chartex" xmlns:cx1="http://schemas.microsoft.com/office/drawing/2015/9/8/chartex" xmlns:cx2="http://schemas.microsoft.com/office/drawing/2015/10/21/chartex" xmlns:cx3="http://schemas.microsoft.com/office/drawing/2016/5/9/chartex" xmlns:cx4="http://schemas.microsoft.com/office/drawing/2016/5/10/chartex" xmlns:cx5="http://schemas.microsoft.com/office/drawing/2016/5/11/chartex" xmlns:cx6="http://schemas.microsoft.com/office/drawing/2016/5/12/chartex" xmlns:cx7="http://schemas.microsoft.com/office/drawing/2016/5/13/chartex" xmlns:cx8="http://schemas.microsoft.com/office/drawing/2016/5/14/chartex" xmlns:mc="http://schemas.openxmlformats.org/markup-compatibility/2006" xmlns:aink="http://schemas.microsoft.com/office/drawing/2016/ink" xmlns:am3d="http://schemas.microsoft.com/office/drawing/2017/model3d" xmlns:o="urn:schemas-microsoft-com:office:office" xmlns:oel="http://schemas.microsoft.com/office/2019/extlst" xmlns:r="http://schemas.openxmlformats.org/officeDocument/2006/relationships" xmlns:m="http://schemas.openxmlformats.org/officeDocument/2006/math" xmlns:v="urn:schemas-microsoft-com:vml" xmlns:wp14="http://schemas.microsoft.com/office/word/2010/wordprocessingDrawing" xmlns:wp="http://schemas.openxmlformats.org/drawingml/2006/wordprocessingDrawing" xmlns:w10="urn:schemas-microsoft-com:office:word" xmlns:w="http://schemas.openxmlformats.org/wordprocessingml/2006/main" xmlns:w14="http://schemas.microsoft.com/office/word/2010/wordml" xmlns:w15="http://schemas.microsoft.com/office/word/2012/wordml" xmlns:w16cex="http://schemas.microsoft.com/office/word/2018/wordml/cex" xmlns:w16cid="http://schemas.microsoft.com/office/word/2016/wordml/cid" xmlns:w16="http://schemas.microsoft.com/office/word/2018/wordml" xmlns:w16sdtdh="http://schemas.microsoft.com/office/word/2020/wordml/sdtdatahash" xmlns:w16se="http://schemas.microsoft.com/office/word/2015/wordml/symex" xmlns:wpg="http://schemas.microsoft.com/office/word/2010/wordprocessingGroup" xmlns:wpi="http://schemas.microsoft.com/office/word/2010/wordprocessingInk" xmlns:wne="http://schemas.microsoft.com/office/word/2006/wordml" xmlns:wps="http://schemas.microsoft.com/office/word/2010/wordprocessingShape" mc:Ignorable="w14 w15 w16se w16cid w16 w16cex w16sdtdh wp14">
+<w:footnotes xmlns:wpc="http://schemas.microsoft.com/office/word/2010/wordprocessingCanvas" xmlns:mc="http://schemas.openxmlformats.org/markup-compatibility/2006" xmlns:o="urn:schemas-microsoft-com:office:office" xmlns:r="http://schemas.openxmlformats.org/officeDocument/2006/relationships" xmlns:m="http://schemas.openxmlformats.org/officeDocument/2006/math" xmlns:v="urn:schemas-microsoft-com:vml" xmlns:wp14="http://schemas.microsoft.com/office/word/2010/wordprocessingDrawing" xmlns:wp="http://schemas.openxmlformats.org/drawingml/2006/wordprocessingDrawing" xmlns:w10="urn:schemas-microsoft-com:office:word" xmlns:w="http://schemas.openxmlformats.org/wordprocessingml/2006/main" xmlns:w14="http://schemas.microsoft.com/office/word/2010/wordml" xmlns:w15="http://schemas.microsoft.com/office/word/2012/wordml" xmlns:wpg="http://schemas.microsoft.com/office/word/2010/wordprocessingGroup" xmlns:wpi="http://schemas.microsoft.com/office/word/2010/wordprocessingInk" xmlns:wne="http://schemas.microsoft.com/office/word/2006/wordml" xmlns:wps="http://schemas.microsoft.com/office/word/2010/wordprocessingShape" mc:Ignorable="w14 w15 wp14">
   <w:footnote w:type="separator" w:id="-1">
     <w:p>
       <w:pPr>
@@ -14224,8 +14186,8 @@
 </file>
 
 <file path=word/numbering.xml><?xml version="1.0" encoding="utf-8"?>
-<w:numbering xmlns:wpc="http://schemas.microsoft.com/office/word/2010/wordprocessingCanvas" xmlns:cx="http://schemas.microsoft.com/office/drawing/2014/chartex" xmlns:cx1="http://schemas.microsoft.com/office/drawing/2015/9/8/chartex" xmlns:cx2="http://schemas.microsoft.com/office/drawing/2015/10/21/chartex" xmlns:cx3="http://schemas.microsoft.com/office/drawing/2016/5/9/chartex" xmlns:cx4="http://schemas.microsoft.com/office/drawing/2016/5/10/chartex" xmlns:cx5="http://schemas.microsoft.com/office/drawing/2016/5/11/chartex" xmlns:cx6="http://schemas.microsoft.com/office/drawing/2016/5/12/chartex" xmlns:cx7="http://schemas.microsoft.com/office/drawing/2016/5/13/chartex" xmlns:cx8="http://schemas.microsoft.com/office/drawing/2016/5/14/chartex" xmlns:mc="http://schemas.openxmlformats.org/markup-compatibility/2006" xmlns:aink="http://schemas.microsoft.com/office/drawing/2016/ink" xmlns:am3d="http://schemas.microsoft.com/office/drawing/2017/model3d" xmlns:o="urn:schemas-microsoft-com:office:office" xmlns:oel="http://schemas.microsoft.com/office/2019/extlst" xmlns:r="http://schemas.openxmlformats.org/officeDocument/2006/relationships" xmlns:m="http://schemas.openxmlformats.org/officeDocument/2006/math" xmlns:v="urn:schemas-microsoft-com:vml" xmlns:wp14="http://schemas.microsoft.com/office/word/2010/wordprocessingDrawing" xmlns:wp="http://schemas.openxmlformats.org/drawingml/2006/wordprocessingDrawing" xmlns:w10="urn:schemas-microsoft-com:office:word" xmlns:w="http://schemas.openxmlformats.org/wordprocessingml/2006/main" xmlns:w14="http://schemas.microsoft.com/office/word/2010/wordml" xmlns:w15="http://schemas.microsoft.com/office/word/2012/wordml" xmlns:w16cex="http://schemas.microsoft.com/office/word/2018/wordml/cex" xmlns:w16cid="http://schemas.microsoft.com/office/word/2016/wordml/cid" xmlns:w16="http://schemas.microsoft.com/office/word/2018/wordml" xmlns:w16sdtdh="http://schemas.microsoft.com/office/word/2020/wordml/sdtdatahash" xmlns:w16se="http://schemas.microsoft.com/office/word/2015/wordml/symex" xmlns:wpg="http://schemas.microsoft.com/office/word/2010/wordprocessingGroup" xmlns:wpi="http://schemas.microsoft.com/office/word/2010/wordprocessingInk" xmlns:wne="http://schemas.microsoft.com/office/word/2006/wordml" xmlns:wps="http://schemas.microsoft.com/office/word/2010/wordprocessingShape" mc:Ignorable="w14 w15 w16se w16cid w16 w16cex w16sdtdh wp14">
-  <w:abstractNum w:abstractNumId="0" w15:restartNumberingAfterBreak="0">
+<w:numbering xmlns:wpc="http://schemas.microsoft.com/office/word/2010/wordprocessingCanvas" xmlns:mc="http://schemas.openxmlformats.org/markup-compatibility/2006" xmlns:o="urn:schemas-microsoft-com:office:office" xmlns:r="http://schemas.openxmlformats.org/officeDocument/2006/relationships" xmlns:m="http://schemas.openxmlformats.org/officeDocument/2006/math" xmlns:v="urn:schemas-microsoft-com:vml" xmlns:wp14="http://schemas.microsoft.com/office/word/2010/wordprocessingDrawing" xmlns:wp="http://schemas.openxmlformats.org/drawingml/2006/wordprocessingDrawing" xmlns:w10="urn:schemas-microsoft-com:office:word" xmlns:w="http://schemas.openxmlformats.org/wordprocessingml/2006/main" xmlns:w14="http://schemas.microsoft.com/office/word/2010/wordml" xmlns:w15="http://schemas.microsoft.com/office/word/2012/wordml" xmlns:wpg="http://schemas.microsoft.com/office/word/2010/wordprocessingGroup" xmlns:wpi="http://schemas.microsoft.com/office/word/2010/wordprocessingInk" xmlns:wne="http://schemas.microsoft.com/office/word/2006/wordml" xmlns:wps="http://schemas.microsoft.com/office/word/2010/wordprocessingShape" mc:Ignorable="w14 w15 wp14">
+  <w:abstractNum w:abstractNumId="0">
     <w:nsid w:val="03684FCC"/>
     <w:multiLevelType w:val="hybridMultilevel"/>
     <w:tmpl w:val="24C85010"/>
@@ -14311,7 +14273,7 @@
       </w:pPr>
     </w:lvl>
   </w:abstractNum>
-  <w:abstractNum w:abstractNumId="1" w15:restartNumberingAfterBreak="0">
+  <w:abstractNum w:abstractNumId="1">
     <w:nsid w:val="043045A3"/>
     <w:multiLevelType w:val="multilevel"/>
     <w:tmpl w:val="742E937E"/>
@@ -14408,7 +14370,7 @@
       </w:pPr>
     </w:lvl>
   </w:abstractNum>
-  <w:abstractNum w:abstractNumId="2" w15:restartNumberingAfterBreak="0">
+  <w:abstractNum w:abstractNumId="2">
     <w:nsid w:val="08B00471"/>
     <w:multiLevelType w:val="multilevel"/>
     <w:tmpl w:val="31AC153C"/>
@@ -14557,7 +14519,7 @@
       </w:rPr>
     </w:lvl>
   </w:abstractNum>
-  <w:abstractNum w:abstractNumId="3" w15:restartNumberingAfterBreak="0">
+  <w:abstractNum w:abstractNumId="3">
     <w:nsid w:val="0A1027C4"/>
     <w:multiLevelType w:val="multilevel"/>
     <w:tmpl w:val="AD40E138"/>
@@ -14706,7 +14668,7 @@
       </w:rPr>
     </w:lvl>
   </w:abstractNum>
-  <w:abstractNum w:abstractNumId="4" w15:restartNumberingAfterBreak="0">
+  <w:abstractNum w:abstractNumId="4">
     <w:nsid w:val="0FE753D0"/>
     <w:multiLevelType w:val="hybridMultilevel"/>
     <w:tmpl w:val="4686EC52"/>
@@ -14819,7 +14781,7 @@
       </w:rPr>
     </w:lvl>
   </w:abstractNum>
-  <w:abstractNum w:abstractNumId="5" w15:restartNumberingAfterBreak="0">
+  <w:abstractNum w:abstractNumId="5">
     <w:nsid w:val="1A8E6A96"/>
     <w:multiLevelType w:val="multilevel"/>
     <w:tmpl w:val="0416001F"/>
@@ -14905,7 +14867,7 @@
       </w:pPr>
     </w:lvl>
   </w:abstractNum>
-  <w:abstractNum w:abstractNumId="6" w15:restartNumberingAfterBreak="0">
+  <w:abstractNum w:abstractNumId="6">
     <w:nsid w:val="20CC7849"/>
     <w:multiLevelType w:val="multilevel"/>
     <w:tmpl w:val="9C722DA4"/>
@@ -15054,7 +15016,7 @@
       </w:rPr>
     </w:lvl>
   </w:abstractNum>
-  <w:abstractNum w:abstractNumId="7" w15:restartNumberingAfterBreak="0">
+  <w:abstractNum w:abstractNumId="7">
     <w:nsid w:val="246152E5"/>
     <w:multiLevelType w:val="multilevel"/>
     <w:tmpl w:val="A2121DD4"/>
@@ -15140,7 +15102,7 @@
       </w:pPr>
     </w:lvl>
   </w:abstractNum>
-  <w:abstractNum w:abstractNumId="8" w15:restartNumberingAfterBreak="0">
+  <w:abstractNum w:abstractNumId="8">
     <w:nsid w:val="275E6E79"/>
     <w:multiLevelType w:val="hybridMultilevel"/>
     <w:tmpl w:val="C9F0ABD8"/>
@@ -15229,7 +15191,7 @@
       </w:pPr>
     </w:lvl>
   </w:abstractNum>
-  <w:abstractNum w:abstractNumId="9" w15:restartNumberingAfterBreak="0">
+  <w:abstractNum w:abstractNumId="9">
     <w:nsid w:val="2A525326"/>
     <w:multiLevelType w:val="multilevel"/>
     <w:tmpl w:val="5D10A8A8"/>
@@ -15378,7 +15340,7 @@
       </w:rPr>
     </w:lvl>
   </w:abstractNum>
-  <w:abstractNum w:abstractNumId="10" w15:restartNumberingAfterBreak="0">
+  <w:abstractNum w:abstractNumId="10">
     <w:nsid w:val="2BAD4B52"/>
     <w:multiLevelType w:val="hybridMultilevel"/>
     <w:tmpl w:val="149277AA"/>
@@ -15491,7 +15453,7 @@
       </w:rPr>
     </w:lvl>
   </w:abstractNum>
-  <w:abstractNum w:abstractNumId="11" w15:restartNumberingAfterBreak="0">
+  <w:abstractNum w:abstractNumId="11">
     <w:nsid w:val="2E937575"/>
     <w:multiLevelType w:val="multilevel"/>
     <w:tmpl w:val="A8AEA39A"/>
@@ -15640,7 +15602,7 @@
       </w:rPr>
     </w:lvl>
   </w:abstractNum>
-  <w:abstractNum w:abstractNumId="12" w15:restartNumberingAfterBreak="0">
+  <w:abstractNum w:abstractNumId="12">
     <w:nsid w:val="32C44049"/>
     <w:multiLevelType w:val="multilevel"/>
     <w:tmpl w:val="CCD6D9CA"/>
@@ -15789,7 +15751,7 @@
       </w:rPr>
     </w:lvl>
   </w:abstractNum>
-  <w:abstractNum w:abstractNumId="13" w15:restartNumberingAfterBreak="0">
+  <w:abstractNum w:abstractNumId="13">
     <w:nsid w:val="33045E1B"/>
     <w:multiLevelType w:val="multilevel"/>
     <w:tmpl w:val="033C7AAA"/>
@@ -15938,7 +15900,7 @@
       </w:rPr>
     </w:lvl>
   </w:abstractNum>
-  <w:abstractNum w:abstractNumId="14" w15:restartNumberingAfterBreak="0">
+  <w:abstractNum w:abstractNumId="14">
     <w:nsid w:val="385318BE"/>
     <w:multiLevelType w:val="multilevel"/>
     <w:tmpl w:val="D75C9346"/>
@@ -16087,7 +16049,7 @@
       </w:rPr>
     </w:lvl>
   </w:abstractNum>
-  <w:abstractNum w:abstractNumId="15" w15:restartNumberingAfterBreak="0">
+  <w:abstractNum w:abstractNumId="15">
     <w:nsid w:val="39F534FB"/>
     <w:multiLevelType w:val="multilevel"/>
     <w:tmpl w:val="0416001F"/>
@@ -16173,7 +16135,7 @@
       </w:pPr>
     </w:lvl>
   </w:abstractNum>
-  <w:abstractNum w:abstractNumId="16" w15:restartNumberingAfterBreak="0">
+  <w:abstractNum w:abstractNumId="16">
     <w:nsid w:val="3B311958"/>
     <w:multiLevelType w:val="hybridMultilevel"/>
     <w:tmpl w:val="0ADE2B54"/>
@@ -16286,7 +16248,7 @@
       </w:rPr>
     </w:lvl>
   </w:abstractNum>
-  <w:abstractNum w:abstractNumId="17" w15:restartNumberingAfterBreak="0">
+  <w:abstractNum w:abstractNumId="17">
     <w:nsid w:val="45563A1D"/>
     <w:multiLevelType w:val="multilevel"/>
     <w:tmpl w:val="68FCF2E0"/>
@@ -16435,7 +16397,7 @@
       </w:rPr>
     </w:lvl>
   </w:abstractNum>
-  <w:abstractNum w:abstractNumId="18" w15:restartNumberingAfterBreak="0">
+  <w:abstractNum w:abstractNumId="18">
     <w:nsid w:val="48133D03"/>
     <w:multiLevelType w:val="multilevel"/>
     <w:tmpl w:val="9EBE7A20"/>
@@ -16549,7 +16511,7 @@
       </w:rPr>
     </w:lvl>
   </w:abstractNum>
-  <w:abstractNum w:abstractNumId="19" w15:restartNumberingAfterBreak="0">
+  <w:abstractNum w:abstractNumId="19">
     <w:nsid w:val="4DA63187"/>
     <w:multiLevelType w:val="multilevel"/>
     <w:tmpl w:val="0416001F"/>
@@ -16635,7 +16597,7 @@
       </w:pPr>
     </w:lvl>
   </w:abstractNum>
-  <w:abstractNum w:abstractNumId="20" w15:restartNumberingAfterBreak="0">
+  <w:abstractNum w:abstractNumId="20">
     <w:nsid w:val="58707EDF"/>
     <w:multiLevelType w:val="hybridMultilevel"/>
     <w:tmpl w:val="ECA04162"/>
@@ -16748,7 +16710,7 @@
       </w:rPr>
     </w:lvl>
   </w:abstractNum>
-  <w:abstractNum w:abstractNumId="21" w15:restartNumberingAfterBreak="0">
+  <w:abstractNum w:abstractNumId="21">
     <w:nsid w:val="589815F9"/>
     <w:multiLevelType w:val="multilevel"/>
     <w:tmpl w:val="4CEEB2D6"/>
@@ -16897,7 +16859,7 @@
       </w:rPr>
     </w:lvl>
   </w:abstractNum>
-  <w:abstractNum w:abstractNumId="22" w15:restartNumberingAfterBreak="0">
+  <w:abstractNum w:abstractNumId="22">
     <w:nsid w:val="5A4C4C9A"/>
     <w:multiLevelType w:val="multilevel"/>
     <w:tmpl w:val="6F5ED6A4"/>
@@ -16983,7 +16945,7 @@
       </w:pPr>
     </w:lvl>
   </w:abstractNum>
-  <w:abstractNum w:abstractNumId="23" w15:restartNumberingAfterBreak="0">
+  <w:abstractNum w:abstractNumId="23">
     <w:nsid w:val="637A7C2F"/>
     <w:multiLevelType w:val="multilevel"/>
     <w:tmpl w:val="C4F0E568"/>
@@ -17132,7 +17094,7 @@
       </w:rPr>
     </w:lvl>
   </w:abstractNum>
-  <w:abstractNum w:abstractNumId="24" w15:restartNumberingAfterBreak="0">
+  <w:abstractNum w:abstractNumId="24">
     <w:nsid w:val="65BD518D"/>
     <w:multiLevelType w:val="hybridMultilevel"/>
     <w:tmpl w:val="A6324778"/>
@@ -17245,7 +17207,7 @@
       </w:rPr>
     </w:lvl>
   </w:abstractNum>
-  <w:abstractNum w:abstractNumId="25" w15:restartNumberingAfterBreak="0">
+  <w:abstractNum w:abstractNumId="25">
     <w:nsid w:val="67824641"/>
     <w:multiLevelType w:val="multilevel"/>
     <w:tmpl w:val="DC0C4BCC"/>
@@ -17394,7 +17356,7 @@
       </w:rPr>
     </w:lvl>
   </w:abstractNum>
-  <w:abstractNum w:abstractNumId="26" w15:restartNumberingAfterBreak="0">
+  <w:abstractNum w:abstractNumId="26">
     <w:nsid w:val="6C762D4E"/>
     <w:multiLevelType w:val="multilevel"/>
     <w:tmpl w:val="0416001F"/>
@@ -17480,7 +17442,7 @@
       </w:pPr>
     </w:lvl>
   </w:abstractNum>
-  <w:abstractNum w:abstractNumId="27" w15:restartNumberingAfterBreak="0">
+  <w:abstractNum w:abstractNumId="27">
     <w:nsid w:val="78E5469A"/>
     <w:multiLevelType w:val="multilevel"/>
     <w:tmpl w:val="A6E2959A"/>
@@ -17566,7 +17528,7 @@
       </w:pPr>
     </w:lvl>
   </w:abstractNum>
-  <w:abstractNum w:abstractNumId="28" w15:restartNumberingAfterBreak="0">
+  <w:abstractNum w:abstractNumId="28">
     <w:nsid w:val="7FD44069"/>
     <w:multiLevelType w:val="hybridMultilevel"/>
     <w:tmpl w:val="9758820C"/>
@@ -17679,107 +17641,107 @@
       </w:rPr>
     </w:lvl>
   </w:abstractNum>
-  <w:num w:numId="1" w16cid:durableId="1633555220">
+  <w:num w:numId="1">
     <w:abstractNumId w:val="10"/>
   </w:num>
-  <w:num w:numId="2" w16cid:durableId="172767490">
+  <w:num w:numId="2">
     <w:abstractNumId w:val="12"/>
   </w:num>
-  <w:num w:numId="3" w16cid:durableId="707947579">
+  <w:num w:numId="3">
     <w:abstractNumId w:val="26"/>
   </w:num>
-  <w:num w:numId="4" w16cid:durableId="980234664">
+  <w:num w:numId="4">
     <w:abstractNumId w:val="19"/>
   </w:num>
-  <w:num w:numId="5" w16cid:durableId="419060262">
+  <w:num w:numId="5">
     <w:abstractNumId w:val="5"/>
   </w:num>
-  <w:num w:numId="6" w16cid:durableId="91053174">
+  <w:num w:numId="6">
     <w:abstractNumId w:val="16"/>
   </w:num>
-  <w:num w:numId="7" w16cid:durableId="1316372701">
+  <w:num w:numId="7">
     <w:abstractNumId w:val="1"/>
   </w:num>
-  <w:num w:numId="8" w16cid:durableId="1064329282">
+  <w:num w:numId="8">
     <w:abstractNumId w:val="24"/>
   </w:num>
-  <w:num w:numId="9" w16cid:durableId="1595702372">
+  <w:num w:numId="9">
     <w:abstractNumId w:val="28"/>
   </w:num>
-  <w:num w:numId="10" w16cid:durableId="1150361475">
+  <w:num w:numId="10">
     <w:abstractNumId w:val="27"/>
   </w:num>
-  <w:num w:numId="11" w16cid:durableId="439647357">
+  <w:num w:numId="11">
     <w:abstractNumId w:val="7"/>
   </w:num>
-  <w:num w:numId="12" w16cid:durableId="1012032447">
+  <w:num w:numId="12">
     <w:abstractNumId w:val="15"/>
   </w:num>
-  <w:num w:numId="13" w16cid:durableId="677848633">
+  <w:num w:numId="13">
     <w:abstractNumId w:val="22"/>
   </w:num>
-  <w:num w:numId="14" w16cid:durableId="1272712946">
+  <w:num w:numId="14">
     <w:abstractNumId w:val="0"/>
   </w:num>
-  <w:num w:numId="15" w16cid:durableId="1286542530">
+  <w:num w:numId="15">
     <w:abstractNumId w:val="20"/>
   </w:num>
-  <w:num w:numId="16" w16cid:durableId="1138764022">
+  <w:num w:numId="16">
     <w:abstractNumId w:val="4"/>
   </w:num>
-  <w:num w:numId="17" w16cid:durableId="940801294">
+  <w:num w:numId="17">
     <w:abstractNumId w:val="18"/>
   </w:num>
-  <w:num w:numId="18" w16cid:durableId="1803690002">
+  <w:num w:numId="18">
     <w:abstractNumId w:val="8"/>
   </w:num>
-  <w:num w:numId="19" w16cid:durableId="1904020754">
+  <w:num w:numId="19">
     <w:abstractNumId w:val="2"/>
   </w:num>
-  <w:num w:numId="20" w16cid:durableId="1780102910">
+  <w:num w:numId="20">
     <w:abstractNumId w:val="3"/>
   </w:num>
-  <w:num w:numId="21" w16cid:durableId="1393037818">
+  <w:num w:numId="21">
     <w:abstractNumId w:val="25"/>
   </w:num>
-  <w:num w:numId="22" w16cid:durableId="769738771">
+  <w:num w:numId="22">
     <w:abstractNumId w:val="9"/>
   </w:num>
-  <w:num w:numId="23" w16cid:durableId="853763223">
+  <w:num w:numId="23">
     <w:abstractNumId w:val="21"/>
   </w:num>
-  <w:num w:numId="24" w16cid:durableId="1528255186">
+  <w:num w:numId="24">
     <w:abstractNumId w:val="14"/>
   </w:num>
-  <w:num w:numId="25" w16cid:durableId="598025223">
+  <w:num w:numId="25">
     <w:abstractNumId w:val="11"/>
   </w:num>
-  <w:num w:numId="26" w16cid:durableId="1274902304">
+  <w:num w:numId="26">
     <w:abstractNumId w:val="23"/>
   </w:num>
-  <w:num w:numId="27" w16cid:durableId="766341457">
+  <w:num w:numId="27">
     <w:abstractNumId w:val="17"/>
   </w:num>
-  <w:num w:numId="28" w16cid:durableId="1806653627">
+  <w:num w:numId="28">
     <w:abstractNumId w:val="6"/>
   </w:num>
-  <w:num w:numId="29" w16cid:durableId="942615583">
+  <w:num w:numId="29">
     <w:abstractNumId w:val="13"/>
   </w:num>
-  <w:num w:numId="30" w16cid:durableId="1111126894">
+  <w:num w:numId="30">
     <w:abstractNumId w:val="1"/>
   </w:num>
-  <w:num w:numId="31" w16cid:durableId="898596272">
+  <w:num w:numId="31">
     <w:abstractNumId w:val="1"/>
   </w:num>
-  <w:num w:numId="32" w16cid:durableId="1767654200">
+  <w:num w:numId="32">
     <w:abstractNumId w:val="1"/>
   </w:num>
 </w:numbering>
 </file>
 
 <file path=word/people.xml><?xml version="1.0" encoding="utf-8"?>
-<w15:people xmlns:wpc="http://schemas.microsoft.com/office/word/2010/wordprocessingCanvas" xmlns:cx="http://schemas.microsoft.com/office/drawing/2014/chartex" xmlns:cx1="http://schemas.microsoft.com/office/drawing/2015/9/8/chartex" xmlns:cx2="http://schemas.microsoft.com/office/drawing/2015/10/21/chartex" xmlns:cx3="http://schemas.microsoft.com/office/drawing/2016/5/9/chartex" xmlns:cx4="http://schemas.microsoft.com/office/drawing/2016/5/10/chartex" xmlns:cx5="http://schemas.microsoft.com/office/drawing/2016/5/11/chartex" xmlns:cx6="http://schemas.microsoft.com/office/drawing/2016/5/12/chartex" xmlns:cx7="http://schemas.microsoft.com/office/drawing/2016/5/13/chartex" xmlns:cx8="http://schemas.microsoft.com/office/drawing/2016/5/14/chartex" xmlns:mc="http://schemas.openxmlformats.org/markup-compatibility/2006" xmlns:aink="http://schemas.microsoft.com/office/drawing/2016/ink" xmlns:am3d="http://schemas.microsoft.com/office/drawing/2017/model3d" xmlns:o="urn:schemas-microsoft-com:office:office" xmlns:oel="http://schemas.microsoft.com/office/2019/extlst" xmlns:r="http://schemas.openxmlformats.org/officeDocument/2006/relationships" xmlns:m="http://schemas.openxmlformats.org/officeDocument/2006/math" xmlns:v="urn:schemas-microsoft-com:vml" xmlns:wp14="http://schemas.microsoft.com/office/word/2010/wordprocessingDrawing" xmlns:wp="http://schemas.openxmlformats.org/drawingml/2006/wordprocessingDrawing" xmlns:w10="urn:schemas-microsoft-com:office:word" xmlns:w="http://schemas.openxmlformats.org/wordprocessingml/2006/main" xmlns:w14="http://schemas.microsoft.com/office/word/2010/wordml" xmlns:w15="http://schemas.microsoft.com/office/word/2012/wordml" xmlns:w16cex="http://schemas.microsoft.com/office/word/2018/wordml/cex" xmlns:w16cid="http://schemas.microsoft.com/office/word/2016/wordml/cid" xmlns:w16="http://schemas.microsoft.com/office/word/2018/wordml" xmlns:w16sdtdh="http://schemas.microsoft.com/office/word/2020/wordml/sdtdatahash" xmlns:w16se="http://schemas.microsoft.com/office/word/2015/wordml/symex" xmlns:wpg="http://schemas.microsoft.com/office/word/2010/wordprocessingGroup" xmlns:wpi="http://schemas.microsoft.com/office/word/2010/wordprocessingInk" xmlns:wne="http://schemas.microsoft.com/office/word/2006/wordml" xmlns:wps="http://schemas.microsoft.com/office/word/2010/wordprocessingShape" mc:Ignorable="w14 w15 w16se w16cid w16 w16cex w16sdtdh wp14">
+<w15:people xmlns:wpc="http://schemas.microsoft.com/office/word/2010/wordprocessingCanvas" xmlns:mc="http://schemas.openxmlformats.org/markup-compatibility/2006" xmlns:o="urn:schemas-microsoft-com:office:office" xmlns:r="http://schemas.openxmlformats.org/officeDocument/2006/relationships" xmlns:m="http://schemas.openxmlformats.org/officeDocument/2006/math" xmlns:v="urn:schemas-microsoft-com:vml" xmlns:wp14="http://schemas.microsoft.com/office/word/2010/wordprocessingDrawing" xmlns:wp="http://schemas.openxmlformats.org/drawingml/2006/wordprocessingDrawing" xmlns:w10="urn:schemas-microsoft-com:office:word" xmlns:w="http://schemas.openxmlformats.org/wordprocessingml/2006/main" xmlns:w14="http://schemas.microsoft.com/office/word/2010/wordml" xmlns:w15="http://schemas.microsoft.com/office/word/2012/wordml" xmlns:wpg="http://schemas.microsoft.com/office/word/2010/wordprocessingGroup" xmlns:wpi="http://schemas.microsoft.com/office/word/2010/wordprocessingInk" xmlns:wne="http://schemas.microsoft.com/office/word/2006/wordml" xmlns:wps="http://schemas.microsoft.com/office/word/2010/wordprocessingShape" mc:Ignorable="w14 w15 wp14">
   <w15:person w15:author="244947926324">
     <w15:presenceInfo w15:providerId="Windows Live" w15:userId="56854d0a031d68ff"/>
   </w15:person>
@@ -17787,7 +17749,7 @@
 </file>
 
 <file path=word/styles.xml><?xml version="1.0" encoding="utf-8"?>
-<w:styles xmlns:mc="http://schemas.openxmlformats.org/markup-compatibility/2006" xmlns:r="http://schemas.openxmlformats.org/officeDocument/2006/relationships" xmlns:w="http://schemas.openxmlformats.org/wordprocessingml/2006/main" xmlns:w14="http://schemas.microsoft.com/office/word/2010/wordml" xmlns:w15="http://schemas.microsoft.com/office/word/2012/wordml" xmlns:w16cex="http://schemas.microsoft.com/office/word/2018/wordml/cex" xmlns:w16cid="http://schemas.microsoft.com/office/word/2016/wordml/cid" xmlns:w16="http://schemas.microsoft.com/office/word/2018/wordml" xmlns:w16sdtdh="http://schemas.microsoft.com/office/word/2020/wordml/sdtdatahash" xmlns:w16se="http://schemas.microsoft.com/office/word/2015/wordml/symex" mc:Ignorable="w14 w15 w16se w16cid w16 w16cex w16sdtdh">
+<w:styles xmlns:mc="http://schemas.openxmlformats.org/markup-compatibility/2006" xmlns:r="http://schemas.openxmlformats.org/officeDocument/2006/relationships" xmlns:w="http://schemas.openxmlformats.org/wordprocessingml/2006/main" xmlns:w14="http://schemas.microsoft.com/office/word/2010/wordml" xmlns:w15="http://schemas.microsoft.com/office/word/2012/wordml" mc:Ignorable="w14 w15">
   <w:docDefaults>
     <w:rPrDefault>
       <w:rPr>
@@ -17803,7 +17765,7 @@
       </w:pPr>
     </w:pPrDefault>
   </w:docDefaults>
-  <w:latentStyles w:defLockedState="0" w:defUIPriority="99" w:defSemiHidden="0" w:defUnhideWhenUsed="0" w:defQFormat="0" w:count="376">
+  <w:latentStyles w:defLockedState="0" w:defUIPriority="99" w:defSemiHidden="0" w:defUnhideWhenUsed="0" w:defQFormat="0" w:count="371">
     <w:lsdException w:name="Normal" w:uiPriority="0" w:qFormat="1"/>
     <w:lsdException w:name="heading 1" w:uiPriority="9" w:qFormat="1"/>
     <w:lsdException w:name="heading 2" w:semiHidden="1" w:uiPriority="9" w:unhideWhenUsed="1" w:qFormat="1"/>
@@ -18175,11 +18137,6 @@
     <w:lsdException w:name="List Table 5 Dark Accent 6" w:uiPriority="50"/>
     <w:lsdException w:name="List Table 6 Colorful Accent 6" w:uiPriority="51"/>
     <w:lsdException w:name="List Table 7 Colorful Accent 6" w:uiPriority="52"/>
-    <w:lsdException w:name="Mention" w:semiHidden="1" w:unhideWhenUsed="1"/>
-    <w:lsdException w:name="Smart Hyperlink" w:semiHidden="1" w:unhideWhenUsed="1"/>
-    <w:lsdException w:name="Hashtag" w:semiHidden="1" w:unhideWhenUsed="1"/>
-    <w:lsdException w:name="Unresolved Mention" w:semiHidden="1" w:unhideWhenUsed="1"/>
-    <w:lsdException w:name="Smart Link" w:semiHidden="1" w:unhideWhenUsed="1"/>
   </w:latentStyles>
   <w:style w:type="paragraph" w:default="1" w:styleId="Normal">
     <w:name w:val="Normal"/>
@@ -19233,7 +19190,7 @@
 </file>
 
 <file path=customXml/itemProps1.xml><?xml version="1.0" encoding="utf-8"?>
-<ds:datastoreItem xmlns:ds="http://schemas.openxmlformats.org/officeDocument/2006/customXml" ds:itemID="{041054B4-5615-467B-BCE0-02CE0ECE4088}">
+<ds:datastoreItem xmlns:ds="http://schemas.openxmlformats.org/officeDocument/2006/customXml" ds:itemID="{099AB889-CE26-4690-B818-25CA2A9373B4}">
   <ds:schemaRefs>
     <ds:schemaRef ds:uri="http://schemas.openxmlformats.org/officeDocument/2006/bibliography"/>
   </ds:schemaRefs>

</xml_diff>